<commit_message>
Fixed paths to matmul.c
</commit_message>
<xml_diff>
--- a/Exercises/Memory_Hierarchy/CS4504_Memory_Hierarchy_exercise.docx
+++ b/Exercises/Memory_Hierarchy/CS4504_Memory_Hierarchy_exercise.docx
@@ -60,21 +60,7 @@
         <w:rPr>
           <w:rFonts w:ascii="Courier New" w:eastAsia="Courier New" w:hAnsi="Courier New" w:cs="Courier New"/>
         </w:rPr>
-        <w:t xml:space="preserve"> </w:t>
-      </w:r>
-      <w:proofErr w:type="spellStart"/>
-      <w:r>
-        <w:rPr>
-          <w:rFonts w:ascii="Courier New" w:eastAsia="Courier New" w:hAnsi="Courier New" w:cs="Courier New"/>
-        </w:rPr>
-        <w:t>sudo</w:t>
-      </w:r>
-      <w:proofErr w:type="spellEnd"/>
-      <w:r>
-        <w:rPr>
-          <w:rFonts w:ascii="Courier New" w:eastAsia="Courier New" w:hAnsi="Courier New" w:cs="Courier New"/>
-        </w:rPr>
-        <w:t xml:space="preserve"> apt install gcc-powerpc64-linux-gnu</w:t>
+        <w:t xml:space="preserve"> sudo apt install gcc-powerpc64-linux-gnu</w:t>
       </w:r>
     </w:p>
     <w:p>
@@ -130,21 +116,7 @@
         <w:rPr>
           <w:rFonts w:ascii="Courier New" w:eastAsia="Courier New" w:hAnsi="Courier New" w:cs="Courier New"/>
         </w:rPr>
-        <w:t xml:space="preserve"> </w:t>
-      </w:r>
-      <w:proofErr w:type="spellStart"/>
-      <w:r>
-        <w:rPr>
-          <w:rFonts w:ascii="Courier New" w:eastAsia="Courier New" w:hAnsi="Courier New" w:cs="Courier New"/>
-        </w:rPr>
-        <w:t>sudo</w:t>
-      </w:r>
-      <w:proofErr w:type="spellEnd"/>
-      <w:r>
-        <w:rPr>
-          <w:rFonts w:ascii="Courier New" w:eastAsia="Courier New" w:hAnsi="Courier New" w:cs="Courier New"/>
-        </w:rPr>
-        <w:t xml:space="preserve"> apt install gcc-powerpc64-linux-gnu</w:t>
+        <w:t xml:space="preserve"> sudo apt install gcc-powerpc64-linux-gnu</w:t>
       </w:r>
     </w:p>
     <w:p/>
@@ -201,21 +173,7 @@
         <w:rPr>
           <w:rFonts w:ascii="Courier New" w:eastAsia="Courier New" w:hAnsi="Courier New" w:cs="Courier New"/>
         </w:rPr>
-        <w:t xml:space="preserve"> </w:t>
-      </w:r>
-      <w:proofErr w:type="spellStart"/>
-      <w:r>
-        <w:rPr>
-          <w:rFonts w:ascii="Courier New" w:eastAsia="Courier New" w:hAnsi="Courier New" w:cs="Courier New"/>
-        </w:rPr>
-        <w:t>sudo</w:t>
-      </w:r>
-      <w:proofErr w:type="spellEnd"/>
-      <w:r>
-        <w:rPr>
-          <w:rFonts w:ascii="Courier New" w:eastAsia="Courier New" w:hAnsi="Courier New" w:cs="Courier New"/>
-        </w:rPr>
-        <w:t xml:space="preserve"> apt install gcc-powerpc64-linux-gnu</w:t>
+        <w:t xml:space="preserve"> sudo apt install gcc-powerpc64-linux-gnu</w:t>
       </w:r>
     </w:p>
     <w:p>
@@ -248,23 +206,8 @@
             <w:rPr>
               <w:rFonts w:ascii="Arial Unicode MS" w:eastAsia="Arial Unicode MS" w:hAnsi="Arial Unicode MS" w:cs="Arial Unicode MS"/>
             </w:rPr>
-            <w:t xml:space="preserve">On the Ubuntu terminal, compile the provided </w:t>
+            <w:t>On the Ubuntu terminal, compile the provided matmul.c (</w:t>
           </w:r>
-          <w:proofErr w:type="spellStart"/>
-          <w:r>
-            <w:rPr>
-              <w:rFonts w:ascii="Arial Unicode MS" w:eastAsia="Arial Unicode MS" w:hAnsi="Arial Unicode MS" w:cs="Arial Unicode MS"/>
-            </w:rPr>
-            <w:t>matmul.c</w:t>
-          </w:r>
-          <w:proofErr w:type="spellEnd"/>
-          <w:r>
-            <w:rPr>
-              <w:rFonts w:ascii="Arial Unicode MS" w:eastAsia="Arial Unicode MS" w:hAnsi="Arial Unicode MS" w:cs="Arial Unicode MS"/>
-            </w:rPr>
-            <w:t xml:space="preserve"> (</w:t>
-          </w:r>
-          <w:proofErr w:type="spellStart"/>
           <w:r>
             <w:rPr>
               <w:rFonts w:ascii="Arial Unicode MS" w:eastAsia="Arial Unicode MS" w:hAnsi="Arial Unicode MS" w:cs="Arial Unicode MS"/>
@@ -275,14 +218,7 @@
             <w:rPr>
               <w:rFonts w:ascii="Arial Unicode MS" w:eastAsia="Arial Unicode MS" w:hAnsi="Arial Unicode MS" w:cs="Arial Unicode MS"/>
             </w:rPr>
-            <w:t>→Code→matmul.c</w:t>
-          </w:r>
-          <w:proofErr w:type="spellEnd"/>
-          <w:r>
-            <w:rPr>
-              <w:rFonts w:ascii="Arial Unicode MS" w:eastAsia="Arial Unicode MS" w:hAnsi="Arial Unicode MS" w:cs="Arial Unicode MS"/>
-            </w:rPr>
-            <w:t>) using the command below:</w:t>
+            <w:t>→Code→matmul.c) using the command below:</w:t>
           </w:r>
         </w:sdtContent>
       </w:sdt>
@@ -297,30 +233,8 @@
         <w:rPr>
           <w:rFonts w:ascii="Courier New" w:eastAsia="Courier New" w:hAnsi="Courier New" w:cs="Courier New"/>
         </w:rPr>
-        <w:t xml:space="preserve">powerpc64-linux-gnu-gcc -O0 -ggdb3 -std=c99 -static </w:t>
-      </w:r>
-      <w:proofErr w:type="spellStart"/>
-      <w:r>
-        <w:rPr>
-          <w:rFonts w:ascii="Courier New" w:eastAsia="Courier New" w:hAnsi="Courier New" w:cs="Courier New"/>
-        </w:rPr>
-        <w:t>matmul.c</w:t>
-      </w:r>
-      <w:proofErr w:type="spellEnd"/>
-      <w:r>
-        <w:rPr>
-          <w:rFonts w:ascii="Courier New" w:eastAsia="Courier New" w:hAnsi="Courier New" w:cs="Courier New"/>
-        </w:rPr>
-        <w:t xml:space="preserve"> -o </w:t>
-      </w:r>
-      <w:proofErr w:type="spellStart"/>
-      <w:r>
-        <w:rPr>
-          <w:rFonts w:ascii="Courier New" w:eastAsia="Courier New" w:hAnsi="Courier New" w:cs="Courier New"/>
-        </w:rPr>
-        <w:t>matmul.out</w:t>
-      </w:r>
-      <w:proofErr w:type="spellEnd"/>
+        <w:t>powerpc64-linux-gnu-gcc -O0 -ggdb3 -std=c99 -static matmul.c -o matmul.out</w:t>
+      </w:r>
     </w:p>
     <w:p>
       <w:pPr>
@@ -384,15 +298,7 @@
     <w:p/>
     <w:p>
       <w:r>
-        <w:t xml:space="preserve">           Simulate </w:t>
-      </w:r>
-      <w:proofErr w:type="spellStart"/>
-      <w:r>
-        <w:t>matmul.c</w:t>
-      </w:r>
-      <w:proofErr w:type="spellEnd"/>
-      <w:r>
-        <w:t>. Run the simulation using the command below</w:t>
+        <w:t xml:space="preserve">           Simulate matmul.c. Run the simulation using the command below</w:t>
       </w:r>
     </w:p>
     <w:p>
@@ -410,84 +316,33 @@
           <w:sz w:val="16"/>
           <w:szCs w:val="16"/>
         </w:rPr>
-        <w:t xml:space="preserve">$ build/POWER/gem5.opt -d </w:t>
-      </w:r>
-      <w:proofErr w:type="spellStart"/>
-      <w:r>
+        <w:t>$ build/POWER/gem5.opt -d stats_matmul configs/tutorial/&lt;your script&gt;.py</w:t>
+      </w:r>
+    </w:p>
+    <w:p>
+      <w:pPr>
         <w:rPr>
           <w:rFonts w:ascii="Courier New" w:eastAsia="Courier New" w:hAnsi="Courier New" w:cs="Courier New"/>
           <w:sz w:val="16"/>
           <w:szCs w:val="16"/>
         </w:rPr>
-        <w:t>stats_matmul</w:t>
-      </w:r>
-      <w:proofErr w:type="spellEnd"/>
+      </w:pPr>
+    </w:p>
+    <w:p>
+      <w:pPr>
+        <w:ind w:left="720"/>
+      </w:pPr>
       <w:r>
         <w:rPr>
           <w:rFonts w:ascii="Courier New" w:eastAsia="Courier New" w:hAnsi="Courier New" w:cs="Courier New"/>
           <w:sz w:val="16"/>
           <w:szCs w:val="16"/>
         </w:rPr>
-        <w:t xml:space="preserve"> configs/tutorial/&lt;your script&gt;.</w:t>
-      </w:r>
-      <w:proofErr w:type="spellStart"/>
-      <w:r>
-        <w:rPr>
-          <w:rFonts w:ascii="Courier New" w:eastAsia="Courier New" w:hAnsi="Courier New" w:cs="Courier New"/>
-          <w:sz w:val="16"/>
-          <w:szCs w:val="16"/>
-        </w:rPr>
-        <w:t>py</w:t>
-      </w:r>
-      <w:proofErr w:type="spellEnd"/>
-    </w:p>
-    <w:p>
-      <w:pPr>
-        <w:rPr>
-          <w:rFonts w:ascii="Courier New" w:eastAsia="Courier New" w:hAnsi="Courier New" w:cs="Courier New"/>
-          <w:sz w:val="16"/>
-          <w:szCs w:val="16"/>
-        </w:rPr>
-      </w:pPr>
-    </w:p>
-    <w:p>
-      <w:pPr>
-        <w:ind w:left="720"/>
-      </w:pPr>
-      <w:r>
-        <w:rPr>
-          <w:rFonts w:ascii="Courier New" w:eastAsia="Courier New" w:hAnsi="Courier New" w:cs="Courier New"/>
-          <w:sz w:val="16"/>
-          <w:szCs w:val="16"/>
-        </w:rPr>
-        <w:t xml:space="preserve">”-d </w:t>
-      </w:r>
-      <w:proofErr w:type="spellStart"/>
-      <w:r>
-        <w:rPr>
-          <w:rFonts w:ascii="Courier New" w:eastAsia="Courier New" w:hAnsi="Courier New" w:cs="Courier New"/>
-          <w:sz w:val="16"/>
-          <w:szCs w:val="16"/>
-        </w:rPr>
-        <w:t>stats_matmul</w:t>
-      </w:r>
-      <w:proofErr w:type="spellEnd"/>
-      <w:r>
-        <w:rPr>
-          <w:rFonts w:ascii="Courier New" w:eastAsia="Courier New" w:hAnsi="Courier New" w:cs="Courier New"/>
-          <w:sz w:val="16"/>
-          <w:szCs w:val="16"/>
-        </w:rPr>
-        <w:t xml:space="preserve">” </w:t>
-      </w:r>
-      <w:r>
-        <w:t>Stores the simulation statistics for your script in gem5/</w:t>
-      </w:r>
-      <w:proofErr w:type="spellStart"/>
-      <w:r>
-        <w:t>stats_matmul</w:t>
-      </w:r>
-      <w:proofErr w:type="spellEnd"/>
+        <w:t xml:space="preserve">”-d stats_matmul” </w:t>
+      </w:r>
+      <w:r>
+        <w:t>Stores the simulation statistics for your script in gem5/stats_matmul</w:t>
+      </w:r>
     </w:p>
     <w:p>
       <w:pPr>
@@ -633,6 +488,17 @@
     </w:p>
     <w:p>
       <w:pPr>
+        <w:ind w:left="540" w:hanging="540"/>
+        <w:rPr>
+          <w:rFonts w:ascii="Times New Roman" w:eastAsia="Times New Roman" w:hAnsi="Times New Roman" w:cs="Times New Roman"/>
+          <w:b/>
+          <w:sz w:val="24"/>
+          <w:szCs w:val="24"/>
+        </w:rPr>
+      </w:pPr>
+    </w:p>
+    <w:p>
+      <w:pPr>
         <w:rPr>
           <w:rFonts w:ascii="Times New Roman" w:eastAsia="Times New Roman" w:hAnsi="Times New Roman" w:cs="Times New Roman"/>
           <w:b/>
@@ -676,25 +542,7 @@
           <w:sz w:val="24"/>
           <w:szCs w:val="24"/>
         </w:rPr>
-        <w:t>Make appropriate changes in the provided code (</w:t>
-      </w:r>
-      <w:proofErr w:type="spellStart"/>
-      <w:r>
-        <w:rPr>
-          <w:rFonts w:ascii="Times New Roman" w:eastAsia="Times New Roman" w:hAnsi="Times New Roman" w:cs="Times New Roman"/>
-          <w:sz w:val="24"/>
-          <w:szCs w:val="24"/>
-        </w:rPr>
-        <w:t>matmul.c</w:t>
-      </w:r>
-      <w:proofErr w:type="spellEnd"/>
-      <w:r>
-        <w:rPr>
-          <w:rFonts w:ascii="Times New Roman" w:eastAsia="Times New Roman" w:hAnsi="Times New Roman" w:cs="Times New Roman"/>
-          <w:sz w:val="24"/>
-          <w:szCs w:val="24"/>
-        </w:rPr>
-        <w:t xml:space="preserve">) and answer the following questions </w:t>
+        <w:t xml:space="preserve">Make appropriate changes in the provided code (matmul.c) and answer the following questions </w:t>
       </w:r>
     </w:p>
     <w:p>
@@ -716,79 +564,7 @@
           <w:sz w:val="24"/>
           <w:szCs w:val="24"/>
         </w:rPr>
-        <w:t>Report the execution time for all six possible loop orderings, i.e., “</w:t>
-      </w:r>
-      <w:proofErr w:type="spellStart"/>
-      <w:r>
-        <w:rPr>
-          <w:rFonts w:ascii="Times New Roman" w:eastAsia="Times New Roman" w:hAnsi="Times New Roman" w:cs="Times New Roman"/>
-          <w:sz w:val="24"/>
-          <w:szCs w:val="24"/>
-        </w:rPr>
-        <w:t>i</w:t>
-      </w:r>
-      <w:proofErr w:type="spellEnd"/>
-      <w:r>
-        <w:rPr>
-          <w:rFonts w:ascii="Times New Roman" w:eastAsia="Times New Roman" w:hAnsi="Times New Roman" w:cs="Times New Roman"/>
-          <w:sz w:val="24"/>
-          <w:szCs w:val="24"/>
-        </w:rPr>
-        <w:t xml:space="preserve">, j, k”, “j, k, </w:t>
-      </w:r>
-      <w:proofErr w:type="spellStart"/>
-      <w:r>
-        <w:rPr>
-          <w:rFonts w:ascii="Times New Roman" w:eastAsia="Times New Roman" w:hAnsi="Times New Roman" w:cs="Times New Roman"/>
-          <w:sz w:val="24"/>
-          <w:szCs w:val="24"/>
-        </w:rPr>
-        <w:t>i</w:t>
-      </w:r>
-      <w:proofErr w:type="spellEnd"/>
-      <w:r>
-        <w:rPr>
-          <w:rFonts w:ascii="Times New Roman" w:eastAsia="Times New Roman" w:hAnsi="Times New Roman" w:cs="Times New Roman"/>
-          <w:sz w:val="24"/>
-          <w:szCs w:val="24"/>
-        </w:rPr>
-        <w:t xml:space="preserve">”, “k, </w:t>
-      </w:r>
-      <w:proofErr w:type="spellStart"/>
-      <w:r>
-        <w:rPr>
-          <w:rFonts w:ascii="Times New Roman" w:eastAsia="Times New Roman" w:hAnsi="Times New Roman" w:cs="Times New Roman"/>
-          <w:sz w:val="24"/>
-          <w:szCs w:val="24"/>
-        </w:rPr>
-        <w:t>i</w:t>
-      </w:r>
-      <w:proofErr w:type="spellEnd"/>
-      <w:r>
-        <w:rPr>
-          <w:rFonts w:ascii="Times New Roman" w:eastAsia="Times New Roman" w:hAnsi="Times New Roman" w:cs="Times New Roman"/>
-          <w:sz w:val="24"/>
-          <w:szCs w:val="24"/>
-        </w:rPr>
-        <w:t xml:space="preserve">, j”, etc., for multiplication of two matrices with size 64*64. Report the execution times in a table or graph </w:t>
-      </w:r>
-      <w:proofErr w:type="gramStart"/>
-      <w:r>
-        <w:rPr>
-          <w:rFonts w:ascii="Times New Roman" w:eastAsia="Times New Roman" w:hAnsi="Times New Roman" w:cs="Times New Roman"/>
-          <w:sz w:val="24"/>
-          <w:szCs w:val="24"/>
-        </w:rPr>
-        <w:t>so as to</w:t>
-      </w:r>
-      <w:proofErr w:type="gramEnd"/>
-      <w:r>
-        <w:rPr>
-          <w:rFonts w:ascii="Times New Roman" w:eastAsia="Times New Roman" w:hAnsi="Times New Roman" w:cs="Times New Roman"/>
-          <w:sz w:val="24"/>
-          <w:szCs w:val="24"/>
-        </w:rPr>
-        <w:t xml:space="preserve"> assist you with answering next question             </w:t>
+        <w:t xml:space="preserve">Report the execution time for all six possible loop orderings, i.e., “i, j, k”, “j, k, i”, “k, i, j”, etc., for multiplication of two matrices with size 64*64. Report the execution times in a table or graph so as to assist you with answering next question             </w:t>
       </w:r>
       <w:r>
         <w:rPr>
@@ -928,6 +704,14 @@
           <w:szCs w:val="24"/>
         </w:rPr>
         <w:t>For each power ISA in the table below, make appropriate changes in configs/tutorial/caches.py to set L1D cache size, L2 cache size, and L2 data latency</w:t>
+      </w:r>
+      <w:r>
+        <w:rPr>
+          <w:rFonts w:ascii="Times New Roman" w:eastAsia="Times New Roman" w:hAnsi="Times New Roman" w:cs="Times New Roman"/>
+          <w:sz w:val="24"/>
+          <w:szCs w:val="24"/>
+        </w:rPr>
+        <w:t>. Set the matrix size to 256 * 256</w:t>
       </w:r>
     </w:p>
     <w:tbl>
@@ -1293,16 +1077,15 @@
           <w:szCs w:val="20"/>
         </w:rPr>
         <w:lastRenderedPageBreak/>
-        <w:t xml:space="preserve">Report the execution time for both </w:t>
-      </w:r>
-      <w:r>
-        <w:rPr>
-          <w:rFonts w:ascii="Consolas" w:eastAsia="Consolas" w:hAnsi="Consolas" w:cs="Consolas"/>
+        <w:t>Report the execution time for</w:t>
+      </w:r>
+      <w:r>
+        <w:rPr>
           <w:color w:val="000000"/>
           <w:sz w:val="20"/>
           <w:szCs w:val="20"/>
         </w:rPr>
-        <w:t>.out</w:t>
+        <w:t xml:space="preserve"> the two configurations listed above for  loop orders i-k-j and j-k-i</w:t>
       </w:r>
       <w:r>
         <w:rPr>
@@ -1310,60 +1093,8 @@
           <w:sz w:val="20"/>
           <w:szCs w:val="20"/>
         </w:rPr>
-        <w:t xml:space="preserve"> files in </w:t>
-      </w:r>
-      <w:sdt>
-        <w:sdtPr>
-          <w:tag w:val="goog_rdk_1"/>
-          <w:id w:val="766884499"/>
-        </w:sdtPr>
-        <w:sdtContent>
-          <w:r>
-            <w:rPr>
-              <w:rFonts w:ascii="Arial Unicode MS" w:eastAsia="Arial Unicode MS" w:hAnsi="Arial Unicode MS" w:cs="Arial Unicode MS"/>
-            </w:rPr>
-            <w:t>Files→Code→HW4</w:t>
-          </w:r>
-        </w:sdtContent>
-      </w:sdt>
-      <w:r>
-        <w:rPr>
-          <w:color w:val="000000"/>
-          <w:sz w:val="20"/>
-          <w:szCs w:val="20"/>
-        </w:rPr>
-        <w:t xml:space="preserve">, namely </w:t>
-      </w:r>
-      <w:proofErr w:type="spellStart"/>
-      <w:r>
-        <w:rPr>
-          <w:rFonts w:ascii="Consolas" w:eastAsia="Consolas" w:hAnsi="Consolas" w:cs="Consolas"/>
-          <w:color w:val="000000"/>
-          <w:sz w:val="20"/>
-          <w:szCs w:val="20"/>
-        </w:rPr>
-        <w:t>matmul_ikj.out</w:t>
-      </w:r>
-      <w:proofErr w:type="spellEnd"/>
-      <w:r>
-        <w:rPr>
-          <w:color w:val="000000"/>
-          <w:sz w:val="20"/>
-          <w:szCs w:val="20"/>
-        </w:rPr>
-        <w:t xml:space="preserve"> and </w:t>
-      </w:r>
-      <w:proofErr w:type="spellStart"/>
-      <w:r>
-        <w:rPr>
-          <w:rFonts w:ascii="Consolas" w:eastAsia="Consolas" w:hAnsi="Consolas" w:cs="Consolas"/>
-          <w:color w:val="000000"/>
-          <w:sz w:val="20"/>
-          <w:szCs w:val="20"/>
-        </w:rPr>
-        <w:t>matmul_jki.out</w:t>
-      </w:r>
-      <w:proofErr w:type="spellEnd"/>
+        <w:t xml:space="preserve"> </w:t>
+      </w:r>
     </w:p>
     <w:p>
       <w:pPr>

</xml_diff>

<commit_message>
Fix paths to matmul.c
</commit_message>
<xml_diff>
--- a/Exercises/Memory_Hierarchy/CS4504_Memory_Hierarchy_exercise.docx
+++ b/Exercises/Memory_Hierarchy/CS4504_Memory_Hierarchy_exercise.docx
@@ -218,7 +218,25 @@
             <w:rPr>
               <w:rFonts w:ascii="Arial Unicode MS" w:eastAsia="Arial Unicode MS" w:hAnsi="Arial Unicode MS" w:cs="Arial Unicode MS"/>
             </w:rPr>
-            <w:t>→Code→matmul.c) using the command below:</w:t>
+            <w:t>→Code→</w:t>
+          </w:r>
+          <w:r>
+            <w:rPr>
+              <w:rFonts w:ascii="Arial Unicode MS" w:eastAsia="Arial Unicode MS" w:hAnsi="Arial Unicode MS" w:cs="Arial Unicode MS"/>
+            </w:rPr>
+            <w:t>CH1</w:t>
+          </w:r>
+          <w:r>
+            <w:rPr>
+              <w:rFonts w:ascii="Arial Unicode MS" w:eastAsia="Arial Unicode MS" w:hAnsi="Arial Unicode MS" w:cs="Arial Unicode MS"/>
+            </w:rPr>
+            <w:t>→</w:t>
+          </w:r>
+          <w:r>
+            <w:rPr>
+              <w:rFonts w:ascii="Arial Unicode MS" w:eastAsia="Arial Unicode MS" w:hAnsi="Arial Unicode MS" w:cs="Arial Unicode MS"/>
+            </w:rPr>
+            <w:t>matmul.c) using the command below:</w:t>
           </w:r>
         </w:sdtContent>
       </w:sdt>
@@ -1085,7 +1103,23 @@
           <w:sz w:val="20"/>
           <w:szCs w:val="20"/>
         </w:rPr>
-        <w:t xml:space="preserve"> the two configurations listed above for  loop orders i-k-j and j-k-i</w:t>
+        <w:t xml:space="preserve"> the two configurations listed above </w:t>
+      </w:r>
+      <w:r>
+        <w:rPr>
+          <w:color w:val="000000"/>
+          <w:sz w:val="20"/>
+          <w:szCs w:val="20"/>
+        </w:rPr>
+        <w:t>for loop</w:t>
+      </w:r>
+      <w:r>
+        <w:rPr>
+          <w:color w:val="000000"/>
+          <w:sz w:val="20"/>
+          <w:szCs w:val="20"/>
+        </w:rPr>
+        <w:t xml:space="preserve"> orders i-k-j and j-k-i</w:t>
       </w:r>
       <w:r>
         <w:rPr>

</xml_diff>

<commit_message>
Updated exercise for memory hierarchy
</commit_message>
<xml_diff>
--- a/Exercises/Memory_Hierarchy/CS4504_Memory_Hierarchy_exercise.docx
+++ b/Exercises/Memory_Hierarchy/CS4504_Memory_Hierarchy_exercise.docx
@@ -60,7 +60,21 @@
         <w:rPr>
           <w:rFonts w:ascii="Courier New" w:eastAsia="Courier New" w:hAnsi="Courier New" w:cs="Courier New"/>
         </w:rPr>
-        <w:t xml:space="preserve"> sudo apt install gcc-powerpc64-linux-gnu</w:t>
+        <w:t xml:space="preserve"> </w:t>
+      </w:r>
+      <w:proofErr w:type="spellStart"/>
+      <w:r>
+        <w:rPr>
+          <w:rFonts w:ascii="Courier New" w:eastAsia="Courier New" w:hAnsi="Courier New" w:cs="Courier New"/>
+        </w:rPr>
+        <w:t>sudo</w:t>
+      </w:r>
+      <w:proofErr w:type="spellEnd"/>
+      <w:r>
+        <w:rPr>
+          <w:rFonts w:ascii="Courier New" w:eastAsia="Courier New" w:hAnsi="Courier New" w:cs="Courier New"/>
+        </w:rPr>
+        <w:t xml:space="preserve"> apt install gcc-powerpc64-linux-gnu</w:t>
       </w:r>
     </w:p>
     <w:p>
@@ -116,7 +130,21 @@
         <w:rPr>
           <w:rFonts w:ascii="Courier New" w:eastAsia="Courier New" w:hAnsi="Courier New" w:cs="Courier New"/>
         </w:rPr>
-        <w:t xml:space="preserve"> sudo apt install gcc-powerpc64-linux-gnu</w:t>
+        <w:t xml:space="preserve"> </w:t>
+      </w:r>
+      <w:proofErr w:type="spellStart"/>
+      <w:r>
+        <w:rPr>
+          <w:rFonts w:ascii="Courier New" w:eastAsia="Courier New" w:hAnsi="Courier New" w:cs="Courier New"/>
+        </w:rPr>
+        <w:t>sudo</w:t>
+      </w:r>
+      <w:proofErr w:type="spellEnd"/>
+      <w:r>
+        <w:rPr>
+          <w:rFonts w:ascii="Courier New" w:eastAsia="Courier New" w:hAnsi="Courier New" w:cs="Courier New"/>
+        </w:rPr>
+        <w:t xml:space="preserve"> apt install gcc-powerpc64-linux-gnu</w:t>
       </w:r>
     </w:p>
     <w:p/>
@@ -173,7 +201,21 @@
         <w:rPr>
           <w:rFonts w:ascii="Courier New" w:eastAsia="Courier New" w:hAnsi="Courier New" w:cs="Courier New"/>
         </w:rPr>
-        <w:t xml:space="preserve"> sudo apt install gcc-powerpc64-linux-gnu</w:t>
+        <w:t xml:space="preserve"> </w:t>
+      </w:r>
+      <w:proofErr w:type="spellStart"/>
+      <w:r>
+        <w:rPr>
+          <w:rFonts w:ascii="Courier New" w:eastAsia="Courier New" w:hAnsi="Courier New" w:cs="Courier New"/>
+        </w:rPr>
+        <w:t>sudo</w:t>
+      </w:r>
+      <w:proofErr w:type="spellEnd"/>
+      <w:r>
+        <w:rPr>
+          <w:rFonts w:ascii="Courier New" w:eastAsia="Courier New" w:hAnsi="Courier New" w:cs="Courier New"/>
+        </w:rPr>
+        <w:t xml:space="preserve"> apt install gcc-powerpc64-linux-gnu</w:t>
       </w:r>
     </w:p>
     <w:p>
@@ -206,7 +248,21 @@
             <w:rPr>
               <w:rFonts w:ascii="Arial Unicode MS" w:eastAsia="Arial Unicode MS" w:hAnsi="Arial Unicode MS" w:cs="Arial Unicode MS"/>
             </w:rPr>
-            <w:t>On the Ubuntu terminal, compile the provided matmul.c (</w:t>
+            <w:t xml:space="preserve">On the Ubuntu terminal, compile the provided </w:t>
+          </w:r>
+          <w:proofErr w:type="spellStart"/>
+          <w:r>
+            <w:rPr>
+              <w:rFonts w:ascii="Arial Unicode MS" w:eastAsia="Arial Unicode MS" w:hAnsi="Arial Unicode MS" w:cs="Arial Unicode MS"/>
+            </w:rPr>
+            <w:t>matmul.c</w:t>
+          </w:r>
+          <w:proofErr w:type="spellEnd"/>
+          <w:r>
+            <w:rPr>
+              <w:rFonts w:ascii="Arial Unicode MS" w:eastAsia="Arial Unicode MS" w:hAnsi="Arial Unicode MS" w:cs="Arial Unicode MS"/>
+            </w:rPr>
+            <w:t xml:space="preserve"> (</w:t>
           </w:r>
           <w:r>
             <w:rPr>
@@ -224,13 +280,7 @@
             <w:rPr>
               <w:rFonts w:ascii="Arial Unicode MS" w:eastAsia="Arial Unicode MS" w:hAnsi="Arial Unicode MS" w:cs="Arial Unicode MS"/>
             </w:rPr>
-            <w:t>CH1</w:t>
-          </w:r>
-          <w:r>
-            <w:rPr>
-              <w:rFonts w:ascii="Arial Unicode MS" w:eastAsia="Arial Unicode MS" w:hAnsi="Arial Unicode MS" w:cs="Arial Unicode MS"/>
-            </w:rPr>
-            <w:t>→</w:t>
+            <w:t>CH1→</w:t>
           </w:r>
           <w:r>
             <w:rPr>
@@ -251,8 +301,30 @@
         <w:rPr>
           <w:rFonts w:ascii="Courier New" w:eastAsia="Courier New" w:hAnsi="Courier New" w:cs="Courier New"/>
         </w:rPr>
-        <w:t>powerpc64-linux-gnu-gcc -O0 -ggdb3 -std=c99 -static matmul.c -o matmul.out</w:t>
-      </w:r>
+        <w:t xml:space="preserve">powerpc64-linux-gnu-gcc -O0 -ggdb3 -std=c99 -static </w:t>
+      </w:r>
+      <w:proofErr w:type="spellStart"/>
+      <w:r>
+        <w:rPr>
+          <w:rFonts w:ascii="Courier New" w:eastAsia="Courier New" w:hAnsi="Courier New" w:cs="Courier New"/>
+        </w:rPr>
+        <w:t>matmul.c</w:t>
+      </w:r>
+      <w:proofErr w:type="spellEnd"/>
+      <w:r>
+        <w:rPr>
+          <w:rFonts w:ascii="Courier New" w:eastAsia="Courier New" w:hAnsi="Courier New" w:cs="Courier New"/>
+        </w:rPr>
+        <w:t xml:space="preserve"> -o </w:t>
+      </w:r>
+      <w:proofErr w:type="spellStart"/>
+      <w:r>
+        <w:rPr>
+          <w:rFonts w:ascii="Courier New" w:eastAsia="Courier New" w:hAnsi="Courier New" w:cs="Courier New"/>
+        </w:rPr>
+        <w:t>matmul.out</w:t>
+      </w:r>
+      <w:proofErr w:type="spellEnd"/>
     </w:p>
     <w:p>
       <w:pPr>
@@ -310,13 +382,30 @@
         <w:ind w:left="720"/>
       </w:pPr>
       <w:r>
-        <w:t>and write your GEM5 script to simulate any program of your choice in POWER ISA</w:t>
+        <w:t xml:space="preserve">and write your GEM5 script to simulate </w:t>
+      </w:r>
+      <w:r>
+        <w:t xml:space="preserve">matrix multiplication </w:t>
+      </w:r>
+      <w:r>
+        <w:t>in POWER ISA</w:t>
+      </w:r>
+      <w:r>
+        <w:t xml:space="preserve"> in GEM5</w:t>
       </w:r>
     </w:p>
     <w:p/>
     <w:p>
       <w:r>
-        <w:t xml:space="preserve">           Simulate matmul.c. Run the simulation using the command below</w:t>
+        <w:t xml:space="preserve">           Simulate </w:t>
+      </w:r>
+      <w:proofErr w:type="spellStart"/>
+      <w:r>
+        <w:t>matmul.c</w:t>
+      </w:r>
+      <w:proofErr w:type="spellEnd"/>
+      <w:r>
+        <w:t>. Run the simulation using the command below</w:t>
       </w:r>
     </w:p>
     <w:p>
@@ -334,33 +423,84 @@
           <w:sz w:val="16"/>
           <w:szCs w:val="16"/>
         </w:rPr>
-        <w:t>$ build/POWER/gem5.opt -d stats_matmul configs/tutorial/&lt;your script&gt;.py</w:t>
-      </w:r>
-    </w:p>
-    <w:p>
-      <w:pPr>
+        <w:t xml:space="preserve">$ build/POWER/gem5.opt -d </w:t>
+      </w:r>
+      <w:proofErr w:type="spellStart"/>
+      <w:r>
         <w:rPr>
           <w:rFonts w:ascii="Courier New" w:eastAsia="Courier New" w:hAnsi="Courier New" w:cs="Courier New"/>
           <w:sz w:val="16"/>
           <w:szCs w:val="16"/>
         </w:rPr>
-      </w:pPr>
-    </w:p>
-    <w:p>
-      <w:pPr>
-        <w:ind w:left="720"/>
-      </w:pPr>
+        <w:t>stats_matmul</w:t>
+      </w:r>
+      <w:proofErr w:type="spellEnd"/>
       <w:r>
         <w:rPr>
           <w:rFonts w:ascii="Courier New" w:eastAsia="Courier New" w:hAnsi="Courier New" w:cs="Courier New"/>
           <w:sz w:val="16"/>
           <w:szCs w:val="16"/>
         </w:rPr>
-        <w:t xml:space="preserve">”-d stats_matmul” </w:t>
-      </w:r>
-      <w:r>
-        <w:t>Stores the simulation statistics for your script in gem5/stats_matmul</w:t>
-      </w:r>
+        <w:t xml:space="preserve"> configs/tutorial/&lt;your script&gt;.</w:t>
+      </w:r>
+      <w:proofErr w:type="spellStart"/>
+      <w:r>
+        <w:rPr>
+          <w:rFonts w:ascii="Courier New" w:eastAsia="Courier New" w:hAnsi="Courier New" w:cs="Courier New"/>
+          <w:sz w:val="16"/>
+          <w:szCs w:val="16"/>
+        </w:rPr>
+        <w:t>py</w:t>
+      </w:r>
+      <w:proofErr w:type="spellEnd"/>
+    </w:p>
+    <w:p>
+      <w:pPr>
+        <w:rPr>
+          <w:rFonts w:ascii="Courier New" w:eastAsia="Courier New" w:hAnsi="Courier New" w:cs="Courier New"/>
+          <w:sz w:val="16"/>
+          <w:szCs w:val="16"/>
+        </w:rPr>
+      </w:pPr>
+    </w:p>
+    <w:p>
+      <w:pPr>
+        <w:ind w:left="720"/>
+      </w:pPr>
+      <w:r>
+        <w:rPr>
+          <w:rFonts w:ascii="Courier New" w:eastAsia="Courier New" w:hAnsi="Courier New" w:cs="Courier New"/>
+          <w:sz w:val="16"/>
+          <w:szCs w:val="16"/>
+        </w:rPr>
+        <w:t xml:space="preserve">”-d </w:t>
+      </w:r>
+      <w:proofErr w:type="spellStart"/>
+      <w:r>
+        <w:rPr>
+          <w:rFonts w:ascii="Courier New" w:eastAsia="Courier New" w:hAnsi="Courier New" w:cs="Courier New"/>
+          <w:sz w:val="16"/>
+          <w:szCs w:val="16"/>
+        </w:rPr>
+        <w:t>stats_matmul</w:t>
+      </w:r>
+      <w:proofErr w:type="spellEnd"/>
+      <w:r>
+        <w:rPr>
+          <w:rFonts w:ascii="Courier New" w:eastAsia="Courier New" w:hAnsi="Courier New" w:cs="Courier New"/>
+          <w:sz w:val="16"/>
+          <w:szCs w:val="16"/>
+        </w:rPr>
+        <w:t xml:space="preserve">” </w:t>
+      </w:r>
+      <w:r>
+        <w:t>Stores the simulation statistics for your script in gem5/</w:t>
+      </w:r>
+      <w:proofErr w:type="spellStart"/>
+      <w:r>
+        <w:t>stats_matmul</w:t>
+      </w:r>
+      <w:proofErr w:type="spellEnd"/>
     </w:p>
     <w:p>
       <w:pPr>
@@ -458,9 +598,119 @@
     <w:p>
       <w:pPr>
         <w:ind w:left="630"/>
-      </w:pPr>
-      <w:r>
-        <w:t xml:space="preserve">Using both qualitative and quantitative analysis, discuss the performance improvements of adding L1 and L2 caches over the same architecture without caches. </w:t>
+        <w:rPr>
+          <w:rFonts w:ascii="Arial Unicode MS" w:eastAsia="Arial Unicode MS" w:hAnsi="Arial Unicode MS" w:cs="Arial Unicode MS"/>
+        </w:rPr>
+      </w:pPr>
+      <w:r>
+        <w:t xml:space="preserve">Simulate the provided code </w:t>
+      </w:r>
+      <w:r>
+        <w:rPr>
+          <w:rFonts w:ascii="Arial Unicode MS" w:eastAsia="Arial Unicode MS" w:hAnsi="Arial Unicode MS" w:cs="Arial Unicode MS"/>
+        </w:rPr>
+        <w:t xml:space="preserve">(Exercises→Code→CH1→matmul.c) </w:t>
+      </w:r>
+      <w:r>
+        <w:rPr>
+          <w:rFonts w:ascii="Arial Unicode MS" w:eastAsia="Arial Unicode MS" w:hAnsi="Arial Unicode MS" w:cs="Arial Unicode MS"/>
+        </w:rPr>
+        <w:t>using POWER ISA in GEM5 with</w:t>
+      </w:r>
+    </w:p>
+    <w:p>
+      <w:pPr>
+        <w:pStyle w:val="ListParagraph"/>
+        <w:numPr>
+          <w:ilvl w:val="0"/>
+          <w:numId w:val="3"/>
+        </w:numPr>
+      </w:pPr>
+      <w:r>
+        <w:rPr>
+          <w:rFonts w:ascii="Arial Unicode MS" w:eastAsia="Arial Unicode MS" w:hAnsi="Arial Unicode MS" w:cs="Arial Unicode MS"/>
+        </w:rPr>
+        <w:t>No caches added in the configuration script</w:t>
+      </w:r>
+    </w:p>
+    <w:p>
+      <w:pPr>
+        <w:pStyle w:val="ListParagraph"/>
+        <w:numPr>
+          <w:ilvl w:val="0"/>
+          <w:numId w:val="3"/>
+        </w:numPr>
+      </w:pPr>
+      <w:r>
+        <w:rPr>
+          <w:rFonts w:ascii="Arial Unicode MS" w:eastAsia="Arial Unicode MS" w:hAnsi="Arial Unicode MS" w:cs="Arial Unicode MS"/>
+        </w:rPr>
+        <w:t>With three-level cache hierarchy</w:t>
+      </w:r>
+      <w:r>
+        <w:rPr>
+          <w:rFonts w:ascii="Arial Unicode MS" w:eastAsia="Arial Unicode MS" w:hAnsi="Arial Unicode MS" w:cs="Arial Unicode MS"/>
+        </w:rPr>
+        <w:t xml:space="preserve"> in the configuration script with L1D cache size=1</w:t>
+      </w:r>
+      <w:r>
+        <w:rPr>
+          <w:rFonts w:ascii="Arial Unicode MS" w:eastAsia="Arial Unicode MS" w:hAnsi="Arial Unicode MS" w:cs="Arial Unicode MS"/>
+        </w:rPr>
+        <w:t>K</w:t>
+      </w:r>
+      <w:r>
+        <w:rPr>
+          <w:rFonts w:ascii="Arial Unicode MS" w:eastAsia="Arial Unicode MS" w:hAnsi="Arial Unicode MS" w:cs="Arial Unicode MS"/>
+        </w:rPr>
+        <w:t>B, L2 size= 4</w:t>
+      </w:r>
+      <w:r>
+        <w:rPr>
+          <w:rFonts w:ascii="Arial Unicode MS" w:eastAsia="Arial Unicode MS" w:hAnsi="Arial Unicode MS" w:cs="Arial Unicode MS"/>
+        </w:rPr>
+        <w:t>K</w:t>
+      </w:r>
+      <w:r>
+        <w:rPr>
+          <w:rFonts w:ascii="Arial Unicode MS" w:eastAsia="Arial Unicode MS" w:hAnsi="Arial Unicode MS" w:cs="Arial Unicode MS"/>
+        </w:rPr>
+        <w:t>B</w:t>
+      </w:r>
+      <w:r>
+        <w:rPr>
+          <w:rFonts w:ascii="Arial Unicode MS" w:eastAsia="Arial Unicode MS" w:hAnsi="Arial Unicode MS" w:cs="Arial Unicode MS"/>
+        </w:rPr>
+        <w:t>, and L3 size=16</w:t>
+      </w:r>
+      <w:r>
+        <w:rPr>
+          <w:rFonts w:ascii="Arial Unicode MS" w:eastAsia="Arial Unicode MS" w:hAnsi="Arial Unicode MS" w:cs="Arial Unicode MS"/>
+        </w:rPr>
+        <w:t>K</w:t>
+      </w:r>
+      <w:r>
+        <w:rPr>
+          <w:rFonts w:ascii="Arial Unicode MS" w:eastAsia="Arial Unicode MS" w:hAnsi="Arial Unicode MS" w:cs="Arial Unicode MS"/>
+        </w:rPr>
+        <w:t>B.</w:t>
+      </w:r>
+    </w:p>
+    <w:p>
+      <w:pPr>
+        <w:pStyle w:val="ListParagraph"/>
+        <w:ind w:left="1170"/>
+      </w:pPr>
+    </w:p>
+    <w:p>
+      <w:r>
+        <w:rPr>
+          <w:rFonts w:ascii="Arial Unicode MS" w:eastAsia="Arial Unicode MS" w:hAnsi="Arial Unicode MS" w:cs="Arial Unicode MS"/>
+        </w:rPr>
+        <w:t>Using both qualitative and quantitative analysis, discuss</w:t>
+      </w:r>
+      <w:r>
+        <w:t xml:space="preserve"> performance improvements of adding caches over the same architecture without caches. </w:t>
       </w:r>
     </w:p>
     <w:p>
@@ -542,7 +792,61 @@
           <w:sz w:val="24"/>
           <w:szCs w:val="24"/>
         </w:rPr>
-        <w:t>For this problem, set L1D cache size as 1kB and L2 cache size as 4KB. To change cache size, make the required changes in gem5/configs/tutorial/caches.py</w:t>
+        <w:t>For this problem, set L1D cache size as 1</w:t>
+      </w:r>
+      <w:r>
+        <w:rPr>
+          <w:rFonts w:ascii="Times New Roman" w:eastAsia="Times New Roman" w:hAnsi="Times New Roman" w:cs="Times New Roman"/>
+          <w:b/>
+          <w:sz w:val="24"/>
+          <w:szCs w:val="24"/>
+        </w:rPr>
+        <w:t>K</w:t>
+      </w:r>
+      <w:r>
+        <w:rPr>
+          <w:rFonts w:ascii="Times New Roman" w:eastAsia="Times New Roman" w:hAnsi="Times New Roman" w:cs="Times New Roman"/>
+          <w:b/>
+          <w:sz w:val="24"/>
+          <w:szCs w:val="24"/>
+        </w:rPr>
+        <w:t>B</w:t>
+      </w:r>
+      <w:r>
+        <w:rPr>
+          <w:rFonts w:ascii="Times New Roman" w:eastAsia="Times New Roman" w:hAnsi="Times New Roman" w:cs="Times New Roman"/>
+          <w:b/>
+          <w:sz w:val="24"/>
+          <w:szCs w:val="24"/>
+        </w:rPr>
+        <w:t>,</w:t>
+      </w:r>
+      <w:r>
+        <w:rPr>
+          <w:rFonts w:ascii="Times New Roman" w:eastAsia="Times New Roman" w:hAnsi="Times New Roman" w:cs="Times New Roman"/>
+          <w:b/>
+          <w:sz w:val="24"/>
+          <w:szCs w:val="24"/>
+        </w:rPr>
+        <w:t xml:space="preserve"> L2 cache size as 4KB</w:t>
+      </w:r>
+      <w:r>
+        <w:rPr>
+          <w:rFonts w:ascii="Times New Roman" w:eastAsia="Times New Roman" w:hAnsi="Times New Roman" w:cs="Times New Roman"/>
+          <w:b/>
+          <w:sz w:val="24"/>
+          <w:szCs w:val="24"/>
+        </w:rPr>
+        <w:t>, and L3 cache size as 16KB</w:t>
+      </w:r>
+      <w:r>
+        <w:rPr>
+          <w:rFonts w:ascii="Times New Roman" w:eastAsia="Times New Roman" w:hAnsi="Times New Roman" w:cs="Times New Roman"/>
+          <w:b/>
+          <w:sz w:val="24"/>
+          <w:szCs w:val="24"/>
+        </w:rPr>
+        <w:t>. To change cache size, make the required changes in gem5/configs/tutorial/caches.py</w:t>
       </w:r>
     </w:p>
     <w:p>
@@ -560,7 +864,21 @@
           <w:sz w:val="24"/>
           <w:szCs w:val="24"/>
         </w:rPr>
-        <w:t xml:space="preserve">Make appropriate changes in the provided code (matmul.c) and answer the following questions </w:t>
+        <w:t>Make appropriate changes in the provided code (</w:t>
+      </w:r>
+      <w:r>
+        <w:rPr>
+          <w:rFonts w:ascii="Arial Unicode MS" w:eastAsia="Arial Unicode MS" w:hAnsi="Arial Unicode MS" w:cs="Arial Unicode MS"/>
+        </w:rPr>
+        <w:t>(Exercises→Code→CH1→matmul.c)</w:t>
+      </w:r>
+      <w:r>
+        <w:rPr>
+          <w:rFonts w:ascii="Times New Roman" w:eastAsia="Times New Roman" w:hAnsi="Times New Roman" w:cs="Times New Roman"/>
+          <w:sz w:val="24"/>
+          <w:szCs w:val="24"/>
+        </w:rPr>
+        <w:t xml:space="preserve">) and answer the following questions </w:t>
       </w:r>
     </w:p>
     <w:p>
@@ -582,7 +900,95 @@
           <w:sz w:val="24"/>
           <w:szCs w:val="24"/>
         </w:rPr>
-        <w:t xml:space="preserve">Report the execution time for all six possible loop orderings, i.e., “i, j, k”, “j, k, i”, “k, i, j”, etc., for multiplication of two matrices with size 64*64. Report the execution times in a table or graph so as to assist you with answering next question             </w:t>
+        <w:t>Report the execution time for all six possible loop orderings</w:t>
+      </w:r>
+      <w:r>
+        <w:rPr>
+          <w:rFonts w:ascii="Times New Roman" w:eastAsia="Times New Roman" w:hAnsi="Times New Roman" w:cs="Times New Roman"/>
+          <w:sz w:val="24"/>
+          <w:szCs w:val="24"/>
+        </w:rPr>
+        <w:t xml:space="preserve"> in GEM5 using POWER ISA</w:t>
+      </w:r>
+      <w:r>
+        <w:rPr>
+          <w:rFonts w:ascii="Times New Roman" w:eastAsia="Times New Roman" w:hAnsi="Times New Roman" w:cs="Times New Roman"/>
+          <w:sz w:val="24"/>
+          <w:szCs w:val="24"/>
+        </w:rPr>
+        <w:t>, i.e., “</w:t>
+      </w:r>
+      <w:proofErr w:type="spellStart"/>
+      <w:r>
+        <w:rPr>
+          <w:rFonts w:ascii="Times New Roman" w:eastAsia="Times New Roman" w:hAnsi="Times New Roman" w:cs="Times New Roman"/>
+          <w:sz w:val="24"/>
+          <w:szCs w:val="24"/>
+        </w:rPr>
+        <w:t>i</w:t>
+      </w:r>
+      <w:proofErr w:type="spellEnd"/>
+      <w:r>
+        <w:rPr>
+          <w:rFonts w:ascii="Times New Roman" w:eastAsia="Times New Roman" w:hAnsi="Times New Roman" w:cs="Times New Roman"/>
+          <w:sz w:val="24"/>
+          <w:szCs w:val="24"/>
+        </w:rPr>
+        <w:t xml:space="preserve">, j, k”, “j, k, </w:t>
+      </w:r>
+      <w:proofErr w:type="spellStart"/>
+      <w:r>
+        <w:rPr>
+          <w:rFonts w:ascii="Times New Roman" w:eastAsia="Times New Roman" w:hAnsi="Times New Roman" w:cs="Times New Roman"/>
+          <w:sz w:val="24"/>
+          <w:szCs w:val="24"/>
+        </w:rPr>
+        <w:t>i</w:t>
+      </w:r>
+      <w:proofErr w:type="spellEnd"/>
+      <w:r>
+        <w:rPr>
+          <w:rFonts w:ascii="Times New Roman" w:eastAsia="Times New Roman" w:hAnsi="Times New Roman" w:cs="Times New Roman"/>
+          <w:sz w:val="24"/>
+          <w:szCs w:val="24"/>
+        </w:rPr>
+        <w:t xml:space="preserve">”, “k, </w:t>
+      </w:r>
+      <w:proofErr w:type="spellStart"/>
+      <w:r>
+        <w:rPr>
+          <w:rFonts w:ascii="Times New Roman" w:eastAsia="Times New Roman" w:hAnsi="Times New Roman" w:cs="Times New Roman"/>
+          <w:sz w:val="24"/>
+          <w:szCs w:val="24"/>
+        </w:rPr>
+        <w:t>i</w:t>
+      </w:r>
+      <w:proofErr w:type="spellEnd"/>
+      <w:r>
+        <w:rPr>
+          <w:rFonts w:ascii="Times New Roman" w:eastAsia="Times New Roman" w:hAnsi="Times New Roman" w:cs="Times New Roman"/>
+          <w:sz w:val="24"/>
+          <w:szCs w:val="24"/>
+        </w:rPr>
+        <w:t xml:space="preserve">, j”, etc., for multiplication of two matrices with size 64*64. Report the execution times in a table or graph </w:t>
+      </w:r>
+      <w:proofErr w:type="gramStart"/>
+      <w:r>
+        <w:rPr>
+          <w:rFonts w:ascii="Times New Roman" w:eastAsia="Times New Roman" w:hAnsi="Times New Roman" w:cs="Times New Roman"/>
+          <w:sz w:val="24"/>
+          <w:szCs w:val="24"/>
+        </w:rPr>
+        <w:t>so as to</w:t>
+      </w:r>
+      <w:proofErr w:type="gramEnd"/>
+      <w:r>
+        <w:rPr>
+          <w:rFonts w:ascii="Times New Roman" w:eastAsia="Times New Roman" w:hAnsi="Times New Roman" w:cs="Times New Roman"/>
+          <w:sz w:val="24"/>
+          <w:szCs w:val="24"/>
+        </w:rPr>
+        <w:t xml:space="preserve"> assist you with answering next question             </w:t>
       </w:r>
       <w:r>
         <w:rPr>
@@ -687,7 +1093,43 @@
           <w:sz w:val="24"/>
           <w:szCs w:val="24"/>
         </w:rPr>
-        <w:t>Evaluating the L1 and L2 cache performance for Power9 and Power 10 CPUs</w:t>
+        <w:t>Evaluating the cache performance for P</w:t>
+      </w:r>
+      <w:r>
+        <w:rPr>
+          <w:rFonts w:ascii="Times New Roman" w:eastAsia="Times New Roman" w:hAnsi="Times New Roman" w:cs="Times New Roman"/>
+          <w:b/>
+          <w:sz w:val="24"/>
+          <w:szCs w:val="24"/>
+        </w:rPr>
+        <w:t xml:space="preserve">OWER </w:t>
+      </w:r>
+      <w:r>
+        <w:rPr>
+          <w:rFonts w:ascii="Times New Roman" w:eastAsia="Times New Roman" w:hAnsi="Times New Roman" w:cs="Times New Roman"/>
+          <w:b/>
+          <w:sz w:val="24"/>
+          <w:szCs w:val="24"/>
+        </w:rPr>
+        <w:t>9 and P</w:t>
+      </w:r>
+      <w:r>
+        <w:rPr>
+          <w:rFonts w:ascii="Times New Roman" w:eastAsia="Times New Roman" w:hAnsi="Times New Roman" w:cs="Times New Roman"/>
+          <w:b/>
+          <w:sz w:val="24"/>
+          <w:szCs w:val="24"/>
+        </w:rPr>
+        <w:t>OWER</w:t>
+      </w:r>
+      <w:r>
+        <w:rPr>
+          <w:rFonts w:ascii="Times New Roman" w:eastAsia="Times New Roman" w:hAnsi="Times New Roman" w:cs="Times New Roman"/>
+          <w:b/>
+          <w:sz w:val="24"/>
+          <w:szCs w:val="24"/>
+        </w:rPr>
+        <w:t xml:space="preserve"> 10 CPUs</w:t>
       </w:r>
     </w:p>
     <w:p>
@@ -721,36 +1163,163 @@
           <w:sz w:val="24"/>
           <w:szCs w:val="24"/>
         </w:rPr>
-        <w:t>For each power ISA in the table below, make appropriate changes in configs/tutorial/caches.py to set L1D cache size, L2 cache size, and L2 data latency</w:t>
-      </w:r>
-      <w:r>
-        <w:rPr>
-          <w:rFonts w:ascii="Times New Roman" w:eastAsia="Times New Roman" w:hAnsi="Times New Roman" w:cs="Times New Roman"/>
-          <w:sz w:val="24"/>
-          <w:szCs w:val="24"/>
-        </w:rPr>
-        <w:t>. Set the matrix size to 256 * 256</w:t>
-      </w:r>
+        <w:t xml:space="preserve">For each </w:t>
+      </w:r>
+      <w:r>
+        <w:rPr>
+          <w:rFonts w:ascii="Times New Roman" w:eastAsia="Times New Roman" w:hAnsi="Times New Roman" w:cs="Times New Roman"/>
+          <w:sz w:val="24"/>
+          <w:szCs w:val="24"/>
+        </w:rPr>
+        <w:t>POWER</w:t>
+      </w:r>
+      <w:r>
+        <w:rPr>
+          <w:rFonts w:ascii="Times New Roman" w:eastAsia="Times New Roman" w:hAnsi="Times New Roman" w:cs="Times New Roman"/>
+          <w:sz w:val="24"/>
+          <w:szCs w:val="24"/>
+        </w:rPr>
+        <w:t xml:space="preserve"> ISA</w:t>
+      </w:r>
+      <w:r>
+        <w:rPr>
+          <w:rFonts w:ascii="Times New Roman" w:eastAsia="Times New Roman" w:hAnsi="Times New Roman" w:cs="Times New Roman"/>
+          <w:sz w:val="24"/>
+          <w:szCs w:val="24"/>
+        </w:rPr>
+        <w:t xml:space="preserve"> configuration</w:t>
+      </w:r>
+      <w:r>
+        <w:rPr>
+          <w:rFonts w:ascii="Times New Roman" w:eastAsia="Times New Roman" w:hAnsi="Times New Roman" w:cs="Times New Roman"/>
+          <w:sz w:val="24"/>
+          <w:szCs w:val="24"/>
+        </w:rPr>
+        <w:t xml:space="preserve"> in the table below, make appropriate changes in configs/tutorial/caches.py to set </w:t>
+      </w:r>
+      <w:r>
+        <w:rPr>
+          <w:rFonts w:ascii="Times New Roman" w:eastAsia="Times New Roman" w:hAnsi="Times New Roman" w:cs="Times New Roman"/>
+          <w:sz w:val="24"/>
+          <w:szCs w:val="24"/>
+        </w:rPr>
+        <w:t xml:space="preserve">the respective </w:t>
+      </w:r>
+      <w:r>
+        <w:rPr>
+          <w:rFonts w:ascii="Times New Roman" w:eastAsia="Times New Roman" w:hAnsi="Times New Roman" w:cs="Times New Roman"/>
+          <w:sz w:val="24"/>
+          <w:szCs w:val="24"/>
+        </w:rPr>
+        <w:t>cache size</w:t>
+      </w:r>
+      <w:r>
+        <w:rPr>
+          <w:rFonts w:ascii="Times New Roman" w:eastAsia="Times New Roman" w:hAnsi="Times New Roman" w:cs="Times New Roman"/>
+          <w:sz w:val="24"/>
+          <w:szCs w:val="24"/>
+        </w:rPr>
+        <w:t>s</w:t>
+      </w:r>
+      <w:r>
+        <w:rPr>
+          <w:rFonts w:ascii="Times New Roman" w:eastAsia="Times New Roman" w:hAnsi="Times New Roman" w:cs="Times New Roman"/>
+          <w:sz w:val="24"/>
+          <w:szCs w:val="24"/>
+        </w:rPr>
+        <w:t xml:space="preserve">, </w:t>
+      </w:r>
+      <w:r>
+        <w:rPr>
+          <w:rFonts w:ascii="Times New Roman" w:eastAsia="Times New Roman" w:hAnsi="Times New Roman" w:cs="Times New Roman"/>
+          <w:sz w:val="24"/>
+          <w:szCs w:val="24"/>
+        </w:rPr>
+        <w:t>associativity, and data latencies</w:t>
+      </w:r>
+      <w:r>
+        <w:rPr>
+          <w:rFonts w:ascii="Times New Roman" w:eastAsia="Times New Roman" w:hAnsi="Times New Roman" w:cs="Times New Roman"/>
+          <w:sz w:val="24"/>
+          <w:szCs w:val="24"/>
+        </w:rPr>
+        <w:t xml:space="preserve">. </w:t>
+      </w:r>
+      <w:r>
+        <w:rPr>
+          <w:rFonts w:ascii="Times New Roman" w:eastAsia="Times New Roman" w:hAnsi="Times New Roman" w:cs="Times New Roman"/>
+          <w:sz w:val="24"/>
+          <w:szCs w:val="24"/>
+        </w:rPr>
+        <w:t>Use the provided code (</w:t>
+      </w:r>
+      <w:r>
+        <w:rPr>
+          <w:rFonts w:ascii="Arial Unicode MS" w:eastAsia="Arial Unicode MS" w:hAnsi="Arial Unicode MS" w:cs="Arial Unicode MS"/>
+        </w:rPr>
+        <w:t>(Exercises→Code→CH1→matmul.c)</w:t>
+      </w:r>
+      <w:r>
+        <w:rPr>
+          <w:rFonts w:ascii="Arial Unicode MS" w:eastAsia="Arial Unicode MS" w:hAnsi="Arial Unicode MS" w:cs="Arial Unicode MS"/>
+        </w:rPr>
+        <w:t>,</w:t>
+      </w:r>
+      <w:r>
+        <w:rPr>
+          <w:rFonts w:ascii="Arial Unicode MS" w:eastAsia="Arial Unicode MS" w:hAnsi="Arial Unicode MS" w:cs="Arial Unicode MS"/>
+        </w:rPr>
+        <w:t xml:space="preserve"> </w:t>
+      </w:r>
+      <w:r>
+        <w:rPr>
+          <w:rFonts w:ascii="Times New Roman" w:eastAsia="Times New Roman" w:hAnsi="Times New Roman" w:cs="Times New Roman"/>
+          <w:sz w:val="24"/>
+          <w:szCs w:val="24"/>
+        </w:rPr>
+        <w:t>s</w:t>
+      </w:r>
+      <w:r>
+        <w:rPr>
+          <w:rFonts w:ascii="Times New Roman" w:eastAsia="Times New Roman" w:hAnsi="Times New Roman" w:cs="Times New Roman"/>
+          <w:sz w:val="24"/>
+          <w:szCs w:val="24"/>
+        </w:rPr>
+        <w:t>et the matrix size to 256 * 256</w:t>
+      </w:r>
+      <w:r>
+        <w:rPr>
+          <w:rFonts w:ascii="Times New Roman" w:eastAsia="Times New Roman" w:hAnsi="Times New Roman" w:cs="Times New Roman"/>
+          <w:sz w:val="24"/>
+          <w:szCs w:val="24"/>
+        </w:rPr>
+        <w:t xml:space="preserve"> and answer the following questions. </w:t>
+      </w:r>
+    </w:p>
+    <w:p>
+      <w:pPr>
+        <w:spacing w:after="160" w:line="259" w:lineRule="auto"/>
+        <w:rPr>
+          <w:rFonts w:ascii="Times New Roman" w:eastAsia="Times New Roman" w:hAnsi="Times New Roman" w:cs="Times New Roman"/>
+          <w:sz w:val="24"/>
+          <w:szCs w:val="24"/>
+        </w:rPr>
+      </w:pPr>
     </w:p>
     <w:tbl>
       <w:tblPr>
-        <w:tblStyle w:val="a"/>
-        <w:tblW w:w="3904" w:type="dxa"/>
-        <w:tblBorders>
-          <w:top w:val="single" w:sz="4" w:space="0" w:color="000000"/>
-          <w:left w:val="single" w:sz="4" w:space="0" w:color="000000"/>
-          <w:bottom w:val="single" w:sz="4" w:space="0" w:color="000000"/>
-          <w:right w:val="single" w:sz="4" w:space="0" w:color="000000"/>
-          <w:insideH w:val="single" w:sz="4" w:space="0" w:color="000000"/>
-          <w:insideV w:val="single" w:sz="4" w:space="0" w:color="000000"/>
-        </w:tblBorders>
-        <w:tblLayout w:type="fixed"/>
-        <w:tblLook w:val="0400" w:firstRow="0" w:lastRow="0" w:firstColumn="0" w:lastColumn="0" w:noHBand="0" w:noVBand="1"/>
+        <w:tblStyle w:val="TableGrid"/>
+        <w:tblW w:w="0" w:type="auto"/>
+        <w:tblLook w:val="04A0" w:firstRow="1" w:lastRow="0" w:firstColumn="1" w:lastColumn="0" w:noHBand="0" w:noVBand="1"/>
       </w:tblPr>
       <w:tblGrid>
-        <w:gridCol w:w="1604"/>
-        <w:gridCol w:w="1120"/>
-        <w:gridCol w:w="1180"/>
+        <w:gridCol w:w="960"/>
+        <w:gridCol w:w="963"/>
+        <w:gridCol w:w="1698"/>
+        <w:gridCol w:w="963"/>
+        <w:gridCol w:w="963"/>
+        <w:gridCol w:w="1728"/>
+        <w:gridCol w:w="1000"/>
       </w:tblGrid>
       <w:tr>
         <w:trPr>
@@ -758,7 +1327,9 @@
         </w:trPr>
         <w:tc>
           <w:tcPr>
-            <w:tcW w:w="1604" w:type="dxa"/>
+            <w:tcW w:w="960" w:type="dxa"/>
+            <w:noWrap/>
+            <w:hideMark/>
           </w:tcPr>
           <w:p>
             <w:pPr>
@@ -774,11 +1345,15 @@
         </w:tc>
         <w:tc>
           <w:tcPr>
-            <w:tcW w:w="1120" w:type="dxa"/>
+            <w:tcW w:w="3624" w:type="dxa"/>
+            <w:gridSpan w:val="3"/>
+            <w:noWrap/>
+            <w:hideMark/>
           </w:tcPr>
           <w:p>
             <w:pPr>
               <w:spacing w:after="160" w:line="259" w:lineRule="auto"/>
+              <w:jc w:val="center"/>
               <w:rPr>
                 <w:rFonts w:ascii="Times New Roman" w:eastAsia="Times New Roman" w:hAnsi="Times New Roman" w:cs="Times New Roman"/>
                 <w:b/>
@@ -793,17 +1368,21 @@
                 <w:sz w:val="24"/>
                 <w:szCs w:val="24"/>
               </w:rPr>
-              <w:t>Power 9</w:t>
+              <w:t>POWER  9</w:t>
             </w:r>
           </w:p>
         </w:tc>
         <w:tc>
           <w:tcPr>
-            <w:tcW w:w="1180" w:type="dxa"/>
+            <w:tcW w:w="3691" w:type="dxa"/>
+            <w:gridSpan w:val="3"/>
+            <w:noWrap/>
+            <w:hideMark/>
           </w:tcPr>
           <w:p>
             <w:pPr>
               <w:spacing w:after="160" w:line="259" w:lineRule="auto"/>
+              <w:jc w:val="center"/>
               <w:rPr>
                 <w:rFonts w:ascii="Times New Roman" w:eastAsia="Times New Roman" w:hAnsi="Times New Roman" w:cs="Times New Roman"/>
                 <w:b/>
@@ -818,7 +1397,7 @@
                 <w:sz w:val="24"/>
                 <w:szCs w:val="24"/>
               </w:rPr>
-              <w:t>Power 10</w:t>
+              <w:t>POWER 10</w:t>
             </w:r>
           </w:p>
         </w:tc>
@@ -829,7 +1408,9 @@
         </w:trPr>
         <w:tc>
           <w:tcPr>
-            <w:tcW w:w="1604" w:type="dxa"/>
+            <w:tcW w:w="960" w:type="dxa"/>
+            <w:noWrap/>
+            <w:hideMark/>
           </w:tcPr>
           <w:p>
             <w:pPr>
@@ -848,13 +1429,15 @@
                 <w:sz w:val="24"/>
                 <w:szCs w:val="24"/>
               </w:rPr>
-              <w:t>L1D cache size</w:t>
+              <w:t>Cache</w:t>
             </w:r>
           </w:p>
         </w:tc>
         <w:tc>
           <w:tcPr>
-            <w:tcW w:w="1120" w:type="dxa"/>
+            <w:tcW w:w="963" w:type="dxa"/>
+            <w:noWrap/>
+            <w:hideMark/>
           </w:tcPr>
           <w:p>
             <w:pPr>
@@ -873,13 +1456,15 @@
                 <w:sz w:val="24"/>
                 <w:szCs w:val="24"/>
               </w:rPr>
-              <w:t>32kB</w:t>
+              <w:t>Size</w:t>
             </w:r>
           </w:p>
         </w:tc>
         <w:tc>
           <w:tcPr>
-            <w:tcW w:w="1180" w:type="dxa"/>
+            <w:tcW w:w="1698" w:type="dxa"/>
+            <w:noWrap/>
+            <w:hideMark/>
           </w:tcPr>
           <w:p>
             <w:pPr>
@@ -898,7 +1483,121 @@
                 <w:sz w:val="24"/>
                 <w:szCs w:val="24"/>
               </w:rPr>
-              <w:t>32kB</w:t>
+              <w:t>Associativity</w:t>
+            </w:r>
+          </w:p>
+        </w:tc>
+        <w:tc>
+          <w:tcPr>
+            <w:tcW w:w="963" w:type="dxa"/>
+          </w:tcPr>
+          <w:p>
+            <w:pPr>
+              <w:spacing w:after="160" w:line="259" w:lineRule="auto"/>
+              <w:rPr>
+                <w:rFonts w:ascii="Times New Roman" w:eastAsia="Times New Roman" w:hAnsi="Times New Roman" w:cs="Times New Roman"/>
+                <w:b/>
+                <w:sz w:val="24"/>
+                <w:szCs w:val="24"/>
+              </w:rPr>
+            </w:pPr>
+            <w:r>
+              <w:rPr>
+                <w:rFonts w:ascii="Times New Roman" w:eastAsia="Times New Roman" w:hAnsi="Times New Roman" w:cs="Times New Roman"/>
+                <w:b/>
+                <w:sz w:val="24"/>
+                <w:szCs w:val="24"/>
+              </w:rPr>
+              <w:t>Data latency</w:t>
+            </w:r>
+          </w:p>
+        </w:tc>
+        <w:tc>
+          <w:tcPr>
+            <w:tcW w:w="963" w:type="dxa"/>
+            <w:noWrap/>
+            <w:hideMark/>
+          </w:tcPr>
+          <w:p>
+            <w:pPr>
+              <w:spacing w:after="160" w:line="259" w:lineRule="auto"/>
+              <w:rPr>
+                <w:rFonts w:ascii="Times New Roman" w:eastAsia="Times New Roman" w:hAnsi="Times New Roman" w:cs="Times New Roman"/>
+                <w:b/>
+                <w:sz w:val="24"/>
+                <w:szCs w:val="24"/>
+              </w:rPr>
+            </w:pPr>
+            <w:r>
+              <w:rPr>
+                <w:rFonts w:ascii="Times New Roman" w:eastAsia="Times New Roman" w:hAnsi="Times New Roman" w:cs="Times New Roman"/>
+                <w:b/>
+                <w:sz w:val="24"/>
+                <w:szCs w:val="24"/>
+              </w:rPr>
+              <w:t>Size</w:t>
+            </w:r>
+          </w:p>
+        </w:tc>
+        <w:tc>
+          <w:tcPr>
+            <w:tcW w:w="1728" w:type="dxa"/>
+            <w:noWrap/>
+            <w:hideMark/>
+          </w:tcPr>
+          <w:p>
+            <w:pPr>
+              <w:spacing w:after="160" w:line="259" w:lineRule="auto"/>
+              <w:rPr>
+                <w:rFonts w:ascii="Times New Roman" w:eastAsia="Times New Roman" w:hAnsi="Times New Roman" w:cs="Times New Roman"/>
+                <w:b/>
+                <w:sz w:val="24"/>
+                <w:szCs w:val="24"/>
+              </w:rPr>
+            </w:pPr>
+            <w:r>
+              <w:rPr>
+                <w:rFonts w:ascii="Times New Roman" w:eastAsia="Times New Roman" w:hAnsi="Times New Roman" w:cs="Times New Roman"/>
+                <w:b/>
+                <w:sz w:val="24"/>
+                <w:szCs w:val="24"/>
+              </w:rPr>
+              <w:t>Associativity</w:t>
+            </w:r>
+          </w:p>
+        </w:tc>
+        <w:tc>
+          <w:tcPr>
+            <w:tcW w:w="1000" w:type="dxa"/>
+          </w:tcPr>
+          <w:p>
+            <w:pPr>
+              <w:spacing w:after="160" w:line="259" w:lineRule="auto"/>
+              <w:rPr>
+                <w:rFonts w:ascii="Times New Roman" w:eastAsia="Times New Roman" w:hAnsi="Times New Roman" w:cs="Times New Roman"/>
+                <w:b/>
+                <w:sz w:val="24"/>
+                <w:szCs w:val="24"/>
+              </w:rPr>
+            </w:pPr>
+            <w:r>
+              <w:rPr>
+                <w:rFonts w:ascii="Times New Roman" w:eastAsia="Times New Roman" w:hAnsi="Times New Roman" w:cs="Times New Roman"/>
+                <w:b/>
+                <w:sz w:val="24"/>
+                <w:szCs w:val="24"/>
+              </w:rPr>
+              <w:t xml:space="preserve">Data </w:t>
+            </w:r>
+            <w:r>
+              <w:rPr>
+                <w:rFonts w:ascii="Times New Roman" w:eastAsia="Times New Roman" w:hAnsi="Times New Roman" w:cs="Times New Roman"/>
+                <w:b/>
+                <w:sz w:val="24"/>
+                <w:szCs w:val="24"/>
+              </w:rPr>
+              <w:br/>
+              <w:t>latency</w:t>
             </w:r>
           </w:p>
         </w:tc>
@@ -909,7 +1608,9 @@
         </w:trPr>
         <w:tc>
           <w:tcPr>
-            <w:tcW w:w="1604" w:type="dxa"/>
+            <w:tcW w:w="960" w:type="dxa"/>
+            <w:noWrap/>
+            <w:hideMark/>
           </w:tcPr>
           <w:p>
             <w:pPr>
@@ -928,13 +1629,15 @@
                 <w:sz w:val="24"/>
                 <w:szCs w:val="24"/>
               </w:rPr>
-              <w:t>L2 cache size</w:t>
+              <w:t>L1</w:t>
             </w:r>
           </w:p>
         </w:tc>
         <w:tc>
           <w:tcPr>
-            <w:tcW w:w="1120" w:type="dxa"/>
+            <w:tcW w:w="963" w:type="dxa"/>
+            <w:noWrap/>
+            <w:hideMark/>
           </w:tcPr>
           <w:p>
             <w:pPr>
@@ -953,13 +1656,15 @@
                 <w:sz w:val="24"/>
                 <w:szCs w:val="24"/>
               </w:rPr>
-              <w:t>512kB</w:t>
+              <w:t>32KB</w:t>
             </w:r>
           </w:p>
         </w:tc>
         <w:tc>
           <w:tcPr>
-            <w:tcW w:w="1180" w:type="dxa"/>
+            <w:tcW w:w="1698" w:type="dxa"/>
+            <w:noWrap/>
+            <w:hideMark/>
           </w:tcPr>
           <w:p>
             <w:pPr>
@@ -978,7 +1683,111 @@
                 <w:sz w:val="24"/>
                 <w:szCs w:val="24"/>
               </w:rPr>
-              <w:t>2048kB</w:t>
+              <w:t>8</w:t>
+            </w:r>
+          </w:p>
+        </w:tc>
+        <w:tc>
+          <w:tcPr>
+            <w:tcW w:w="963" w:type="dxa"/>
+          </w:tcPr>
+          <w:p>
+            <w:pPr>
+              <w:spacing w:after="160" w:line="259" w:lineRule="auto"/>
+              <w:rPr>
+                <w:rFonts w:ascii="Times New Roman" w:eastAsia="Times New Roman" w:hAnsi="Times New Roman" w:cs="Times New Roman"/>
+                <w:b/>
+                <w:sz w:val="24"/>
+                <w:szCs w:val="24"/>
+              </w:rPr>
+            </w:pPr>
+            <w:r>
+              <w:rPr>
+                <w:rFonts w:ascii="Times New Roman" w:eastAsia="Times New Roman" w:hAnsi="Times New Roman" w:cs="Times New Roman"/>
+                <w:b/>
+                <w:sz w:val="24"/>
+                <w:szCs w:val="24"/>
+              </w:rPr>
+              <w:t>4</w:t>
+            </w:r>
+          </w:p>
+        </w:tc>
+        <w:tc>
+          <w:tcPr>
+            <w:tcW w:w="963" w:type="dxa"/>
+            <w:noWrap/>
+            <w:hideMark/>
+          </w:tcPr>
+          <w:p>
+            <w:pPr>
+              <w:spacing w:after="160" w:line="259" w:lineRule="auto"/>
+              <w:rPr>
+                <w:rFonts w:ascii="Times New Roman" w:eastAsia="Times New Roman" w:hAnsi="Times New Roman" w:cs="Times New Roman"/>
+                <w:b/>
+                <w:sz w:val="24"/>
+                <w:szCs w:val="24"/>
+              </w:rPr>
+            </w:pPr>
+            <w:r>
+              <w:rPr>
+                <w:rFonts w:ascii="Times New Roman" w:eastAsia="Times New Roman" w:hAnsi="Times New Roman" w:cs="Times New Roman"/>
+                <w:b/>
+                <w:sz w:val="24"/>
+                <w:szCs w:val="24"/>
+              </w:rPr>
+              <w:t>48KB</w:t>
+            </w:r>
+          </w:p>
+        </w:tc>
+        <w:tc>
+          <w:tcPr>
+            <w:tcW w:w="1728" w:type="dxa"/>
+            <w:noWrap/>
+            <w:hideMark/>
+          </w:tcPr>
+          <w:p>
+            <w:pPr>
+              <w:spacing w:after="160" w:line="259" w:lineRule="auto"/>
+              <w:rPr>
+                <w:rFonts w:ascii="Times New Roman" w:eastAsia="Times New Roman" w:hAnsi="Times New Roman" w:cs="Times New Roman"/>
+                <w:b/>
+                <w:sz w:val="24"/>
+                <w:szCs w:val="24"/>
+              </w:rPr>
+            </w:pPr>
+            <w:r>
+              <w:rPr>
+                <w:rFonts w:ascii="Times New Roman" w:eastAsia="Times New Roman" w:hAnsi="Times New Roman" w:cs="Times New Roman"/>
+                <w:b/>
+                <w:sz w:val="24"/>
+                <w:szCs w:val="24"/>
+              </w:rPr>
+              <w:t>8</w:t>
+            </w:r>
+          </w:p>
+        </w:tc>
+        <w:tc>
+          <w:tcPr>
+            <w:tcW w:w="1000" w:type="dxa"/>
+          </w:tcPr>
+          <w:p>
+            <w:pPr>
+              <w:spacing w:after="160" w:line="259" w:lineRule="auto"/>
+              <w:rPr>
+                <w:rFonts w:ascii="Times New Roman" w:eastAsia="Times New Roman" w:hAnsi="Times New Roman" w:cs="Times New Roman"/>
+                <w:b/>
+                <w:sz w:val="24"/>
+                <w:szCs w:val="24"/>
+              </w:rPr>
+            </w:pPr>
+            <w:r>
+              <w:rPr>
+                <w:rFonts w:ascii="Times New Roman" w:eastAsia="Times New Roman" w:hAnsi="Times New Roman" w:cs="Times New Roman"/>
+                <w:b/>
+                <w:sz w:val="24"/>
+                <w:szCs w:val="24"/>
+              </w:rPr>
+              <w:t>4</w:t>
             </w:r>
           </w:p>
         </w:tc>
@@ -989,7 +1798,9 @@
         </w:trPr>
         <w:tc>
           <w:tcPr>
-            <w:tcW w:w="1604" w:type="dxa"/>
+            <w:tcW w:w="960" w:type="dxa"/>
+            <w:noWrap/>
+            <w:hideMark/>
           </w:tcPr>
           <w:p>
             <w:pPr>
@@ -1008,13 +1819,232 @@
                 <w:sz w:val="24"/>
                 <w:szCs w:val="24"/>
               </w:rPr>
-              <w:t xml:space="preserve">L2 data latency </w:t>
+              <w:t>L2</w:t>
             </w:r>
           </w:p>
         </w:tc>
         <w:tc>
           <w:tcPr>
-            <w:tcW w:w="1120" w:type="dxa"/>
+            <w:tcW w:w="963" w:type="dxa"/>
+            <w:noWrap/>
+            <w:hideMark/>
+          </w:tcPr>
+          <w:p>
+            <w:pPr>
+              <w:spacing w:after="160" w:line="259" w:lineRule="auto"/>
+              <w:rPr>
+                <w:rFonts w:ascii="Times New Roman" w:eastAsia="Times New Roman" w:hAnsi="Times New Roman" w:cs="Times New Roman"/>
+                <w:b/>
+                <w:sz w:val="24"/>
+                <w:szCs w:val="24"/>
+              </w:rPr>
+            </w:pPr>
+            <w:r>
+              <w:rPr>
+                <w:rFonts w:ascii="Times New Roman" w:eastAsia="Times New Roman" w:hAnsi="Times New Roman" w:cs="Times New Roman"/>
+                <w:b/>
+                <w:sz w:val="24"/>
+                <w:szCs w:val="24"/>
+              </w:rPr>
+              <w:t>512KB</w:t>
+            </w:r>
+          </w:p>
+        </w:tc>
+        <w:tc>
+          <w:tcPr>
+            <w:tcW w:w="1698" w:type="dxa"/>
+            <w:noWrap/>
+            <w:hideMark/>
+          </w:tcPr>
+          <w:p>
+            <w:pPr>
+              <w:spacing w:after="160" w:line="259" w:lineRule="auto"/>
+              <w:rPr>
+                <w:rFonts w:ascii="Times New Roman" w:eastAsia="Times New Roman" w:hAnsi="Times New Roman" w:cs="Times New Roman"/>
+                <w:b/>
+                <w:sz w:val="24"/>
+                <w:szCs w:val="24"/>
+              </w:rPr>
+            </w:pPr>
+            <w:r>
+              <w:rPr>
+                <w:rFonts w:ascii="Times New Roman" w:eastAsia="Times New Roman" w:hAnsi="Times New Roman" w:cs="Times New Roman"/>
+                <w:b/>
+                <w:sz w:val="24"/>
+                <w:szCs w:val="24"/>
+              </w:rPr>
+              <w:t>8</w:t>
+            </w:r>
+          </w:p>
+        </w:tc>
+        <w:tc>
+          <w:tcPr>
+            <w:tcW w:w="963" w:type="dxa"/>
+          </w:tcPr>
+          <w:p>
+            <w:pPr>
+              <w:spacing w:after="160" w:line="259" w:lineRule="auto"/>
+              <w:rPr>
+                <w:rFonts w:ascii="Times New Roman" w:eastAsia="Times New Roman" w:hAnsi="Times New Roman" w:cs="Times New Roman"/>
+                <w:b/>
+                <w:sz w:val="24"/>
+                <w:szCs w:val="24"/>
+              </w:rPr>
+            </w:pPr>
+            <w:r>
+              <w:rPr>
+                <w:rFonts w:ascii="Times New Roman" w:eastAsia="Times New Roman" w:hAnsi="Times New Roman" w:cs="Times New Roman"/>
+                <w:b/>
+                <w:sz w:val="24"/>
+                <w:szCs w:val="24"/>
+              </w:rPr>
+              <w:t>16</w:t>
+            </w:r>
+          </w:p>
+        </w:tc>
+        <w:tc>
+          <w:tcPr>
+            <w:tcW w:w="963" w:type="dxa"/>
+            <w:noWrap/>
+            <w:hideMark/>
+          </w:tcPr>
+          <w:p>
+            <w:pPr>
+              <w:spacing w:after="160" w:line="259" w:lineRule="auto"/>
+              <w:rPr>
+                <w:rFonts w:ascii="Times New Roman" w:eastAsia="Times New Roman" w:hAnsi="Times New Roman" w:cs="Times New Roman"/>
+                <w:b/>
+                <w:sz w:val="24"/>
+                <w:szCs w:val="24"/>
+              </w:rPr>
+            </w:pPr>
+            <w:r>
+              <w:rPr>
+                <w:rFonts w:ascii="Times New Roman" w:eastAsia="Times New Roman" w:hAnsi="Times New Roman" w:cs="Times New Roman"/>
+                <w:b/>
+                <w:sz w:val="24"/>
+                <w:szCs w:val="24"/>
+              </w:rPr>
+              <w:t>2MB</w:t>
+            </w:r>
+          </w:p>
+        </w:tc>
+        <w:tc>
+          <w:tcPr>
+            <w:tcW w:w="1728" w:type="dxa"/>
+            <w:noWrap/>
+            <w:hideMark/>
+          </w:tcPr>
+          <w:p>
+            <w:pPr>
+              <w:spacing w:after="160" w:line="259" w:lineRule="auto"/>
+              <w:rPr>
+                <w:rFonts w:ascii="Times New Roman" w:eastAsia="Times New Roman" w:hAnsi="Times New Roman" w:cs="Times New Roman"/>
+                <w:b/>
+                <w:sz w:val="24"/>
+                <w:szCs w:val="24"/>
+              </w:rPr>
+            </w:pPr>
+            <w:r>
+              <w:rPr>
+                <w:rFonts w:ascii="Times New Roman" w:eastAsia="Times New Roman" w:hAnsi="Times New Roman" w:cs="Times New Roman"/>
+                <w:b/>
+                <w:sz w:val="24"/>
+                <w:szCs w:val="24"/>
+              </w:rPr>
+              <w:t>8</w:t>
+            </w:r>
+          </w:p>
+        </w:tc>
+        <w:tc>
+          <w:tcPr>
+            <w:tcW w:w="1000" w:type="dxa"/>
+          </w:tcPr>
+          <w:p>
+            <w:pPr>
+              <w:spacing w:after="160" w:line="259" w:lineRule="auto"/>
+              <w:rPr>
+                <w:rFonts w:ascii="Times New Roman" w:eastAsia="Times New Roman" w:hAnsi="Times New Roman" w:cs="Times New Roman"/>
+                <w:b/>
+                <w:sz w:val="24"/>
+                <w:szCs w:val="24"/>
+              </w:rPr>
+            </w:pPr>
+            <w:r>
+              <w:rPr>
+                <w:rFonts w:ascii="Times New Roman" w:eastAsia="Times New Roman" w:hAnsi="Times New Roman" w:cs="Times New Roman"/>
+                <w:b/>
+                <w:sz w:val="24"/>
+                <w:szCs w:val="24"/>
+              </w:rPr>
+              <w:t>14</w:t>
+            </w:r>
+          </w:p>
+        </w:tc>
+      </w:tr>
+      <w:tr>
+        <w:trPr>
+          <w:trHeight w:val="300"/>
+        </w:trPr>
+        <w:tc>
+          <w:tcPr>
+            <w:tcW w:w="960" w:type="dxa"/>
+            <w:noWrap/>
+            <w:hideMark/>
+          </w:tcPr>
+          <w:p>
+            <w:pPr>
+              <w:spacing w:after="160" w:line="259" w:lineRule="auto"/>
+              <w:rPr>
+                <w:rFonts w:ascii="Times New Roman" w:eastAsia="Times New Roman" w:hAnsi="Times New Roman" w:cs="Times New Roman"/>
+                <w:b/>
+                <w:sz w:val="24"/>
+                <w:szCs w:val="24"/>
+              </w:rPr>
+            </w:pPr>
+            <w:r>
+              <w:rPr>
+                <w:rFonts w:ascii="Times New Roman" w:eastAsia="Times New Roman" w:hAnsi="Times New Roman" w:cs="Times New Roman"/>
+                <w:b/>
+                <w:sz w:val="24"/>
+                <w:szCs w:val="24"/>
+              </w:rPr>
+              <w:t>L3</w:t>
+            </w:r>
+          </w:p>
+        </w:tc>
+        <w:tc>
+          <w:tcPr>
+            <w:tcW w:w="963" w:type="dxa"/>
+            <w:noWrap/>
+            <w:hideMark/>
+          </w:tcPr>
+          <w:p>
+            <w:pPr>
+              <w:spacing w:after="160" w:line="259" w:lineRule="auto"/>
+              <w:rPr>
+                <w:rFonts w:ascii="Times New Roman" w:eastAsia="Times New Roman" w:hAnsi="Times New Roman" w:cs="Times New Roman"/>
+                <w:b/>
+                <w:sz w:val="24"/>
+                <w:szCs w:val="24"/>
+              </w:rPr>
+            </w:pPr>
+            <w:r>
+              <w:rPr>
+                <w:rFonts w:ascii="Times New Roman" w:eastAsia="Times New Roman" w:hAnsi="Times New Roman" w:cs="Times New Roman"/>
+                <w:b/>
+                <w:sz w:val="24"/>
+                <w:szCs w:val="24"/>
+              </w:rPr>
+              <w:t>120MB</w:t>
+            </w:r>
+          </w:p>
+        </w:tc>
+        <w:tc>
+          <w:tcPr>
+            <w:tcW w:w="1698" w:type="dxa"/>
+            <w:noWrap/>
+            <w:hideMark/>
           </w:tcPr>
           <w:p>
             <w:pPr>
@@ -1039,7 +2069,7 @@
         </w:tc>
         <w:tc>
           <w:tcPr>
-            <w:tcW w:w="1180" w:type="dxa"/>
+            <w:tcW w:w="963" w:type="dxa"/>
           </w:tcPr>
           <w:p>
             <w:pPr>
@@ -1058,7 +2088,276 @@
                 <w:sz w:val="24"/>
                 <w:szCs w:val="24"/>
               </w:rPr>
-              <w:t>10</w:t>
+              <w:t>37</w:t>
+            </w:r>
+          </w:p>
+        </w:tc>
+        <w:tc>
+          <w:tcPr>
+            <w:tcW w:w="963" w:type="dxa"/>
+            <w:noWrap/>
+            <w:hideMark/>
+          </w:tcPr>
+          <w:p>
+            <w:pPr>
+              <w:spacing w:after="160" w:line="259" w:lineRule="auto"/>
+              <w:rPr>
+                <w:rFonts w:ascii="Times New Roman" w:eastAsia="Times New Roman" w:hAnsi="Times New Roman" w:cs="Times New Roman"/>
+                <w:b/>
+                <w:sz w:val="24"/>
+                <w:szCs w:val="24"/>
+              </w:rPr>
+            </w:pPr>
+            <w:r>
+              <w:rPr>
+                <w:rFonts w:ascii="Times New Roman" w:eastAsia="Times New Roman" w:hAnsi="Times New Roman" w:cs="Times New Roman"/>
+                <w:b/>
+                <w:sz w:val="24"/>
+                <w:szCs w:val="24"/>
+              </w:rPr>
+              <w:t>120MB</w:t>
+            </w:r>
+          </w:p>
+        </w:tc>
+        <w:tc>
+          <w:tcPr>
+            <w:tcW w:w="1728" w:type="dxa"/>
+            <w:noWrap/>
+            <w:hideMark/>
+          </w:tcPr>
+          <w:p>
+            <w:pPr>
+              <w:spacing w:after="160" w:line="259" w:lineRule="auto"/>
+              <w:rPr>
+                <w:rFonts w:ascii="Times New Roman" w:eastAsia="Times New Roman" w:hAnsi="Times New Roman" w:cs="Times New Roman"/>
+                <w:b/>
+                <w:sz w:val="24"/>
+                <w:szCs w:val="24"/>
+              </w:rPr>
+            </w:pPr>
+            <w:r>
+              <w:rPr>
+                <w:rFonts w:ascii="Times New Roman" w:eastAsia="Times New Roman" w:hAnsi="Times New Roman" w:cs="Times New Roman"/>
+                <w:b/>
+                <w:sz w:val="24"/>
+                <w:szCs w:val="24"/>
+              </w:rPr>
+              <w:t>20</w:t>
+            </w:r>
+          </w:p>
+        </w:tc>
+        <w:tc>
+          <w:tcPr>
+            <w:tcW w:w="1000" w:type="dxa"/>
+          </w:tcPr>
+          <w:p>
+            <w:pPr>
+              <w:spacing w:after="160" w:line="259" w:lineRule="auto"/>
+              <w:rPr>
+                <w:rFonts w:ascii="Times New Roman" w:eastAsia="Times New Roman" w:hAnsi="Times New Roman" w:cs="Times New Roman"/>
+                <w:b/>
+                <w:sz w:val="24"/>
+                <w:szCs w:val="24"/>
+              </w:rPr>
+            </w:pPr>
+            <w:r>
+              <w:rPr>
+                <w:rFonts w:ascii="Times New Roman" w:eastAsia="Times New Roman" w:hAnsi="Times New Roman" w:cs="Times New Roman"/>
+                <w:b/>
+                <w:sz w:val="24"/>
+                <w:szCs w:val="24"/>
+              </w:rPr>
+              <w:t>28</w:t>
+            </w:r>
+          </w:p>
+        </w:tc>
+      </w:tr>
+      <w:tr>
+        <w:trPr>
+          <w:trHeight w:val="300"/>
+        </w:trPr>
+        <w:tc>
+          <w:tcPr>
+            <w:tcW w:w="960" w:type="dxa"/>
+            <w:noWrap/>
+            <w:hideMark/>
+          </w:tcPr>
+          <w:p>
+            <w:pPr>
+              <w:spacing w:after="160" w:line="259" w:lineRule="auto"/>
+              <w:rPr>
+                <w:rFonts w:ascii="Times New Roman" w:eastAsia="Times New Roman" w:hAnsi="Times New Roman" w:cs="Times New Roman"/>
+                <w:b/>
+                <w:sz w:val="24"/>
+                <w:szCs w:val="24"/>
+              </w:rPr>
+            </w:pPr>
+            <w:r>
+              <w:rPr>
+                <w:rFonts w:ascii="Times New Roman" w:eastAsia="Times New Roman" w:hAnsi="Times New Roman" w:cs="Times New Roman"/>
+                <w:b/>
+                <w:sz w:val="24"/>
+                <w:szCs w:val="24"/>
+              </w:rPr>
+              <w:t>L4</w:t>
+            </w:r>
+          </w:p>
+        </w:tc>
+        <w:tc>
+          <w:tcPr>
+            <w:tcW w:w="963" w:type="dxa"/>
+            <w:noWrap/>
+            <w:hideMark/>
+          </w:tcPr>
+          <w:p>
+            <w:pPr>
+              <w:spacing w:after="160" w:line="259" w:lineRule="auto"/>
+              <w:rPr>
+                <w:rFonts w:ascii="Times New Roman" w:eastAsia="Times New Roman" w:hAnsi="Times New Roman" w:cs="Times New Roman"/>
+                <w:b/>
+                <w:sz w:val="24"/>
+                <w:szCs w:val="24"/>
+              </w:rPr>
+            </w:pPr>
+            <w:r>
+              <w:rPr>
+                <w:rFonts w:ascii="Times New Roman" w:eastAsia="Times New Roman" w:hAnsi="Times New Roman" w:cs="Times New Roman"/>
+                <w:b/>
+                <w:sz w:val="24"/>
+                <w:szCs w:val="24"/>
+              </w:rPr>
+              <w:t>128MB</w:t>
+            </w:r>
+          </w:p>
+        </w:tc>
+        <w:tc>
+          <w:tcPr>
+            <w:tcW w:w="1698" w:type="dxa"/>
+            <w:noWrap/>
+            <w:hideMark/>
+          </w:tcPr>
+          <w:p>
+            <w:pPr>
+              <w:spacing w:after="160" w:line="259" w:lineRule="auto"/>
+              <w:rPr>
+                <w:rFonts w:ascii="Times New Roman" w:eastAsia="Times New Roman" w:hAnsi="Times New Roman" w:cs="Times New Roman"/>
+                <w:b/>
+                <w:sz w:val="24"/>
+                <w:szCs w:val="24"/>
+              </w:rPr>
+            </w:pPr>
+            <w:r>
+              <w:rPr>
+                <w:rFonts w:ascii="Times New Roman" w:eastAsia="Times New Roman" w:hAnsi="Times New Roman" w:cs="Times New Roman"/>
+                <w:b/>
+                <w:sz w:val="24"/>
+                <w:szCs w:val="24"/>
+              </w:rPr>
+              <w:t>20</w:t>
+            </w:r>
+          </w:p>
+        </w:tc>
+        <w:tc>
+          <w:tcPr>
+            <w:tcW w:w="963" w:type="dxa"/>
+          </w:tcPr>
+          <w:p>
+            <w:pPr>
+              <w:spacing w:after="160" w:line="259" w:lineRule="auto"/>
+              <w:rPr>
+                <w:rFonts w:ascii="Times New Roman" w:eastAsia="Times New Roman" w:hAnsi="Times New Roman" w:cs="Times New Roman"/>
+                <w:b/>
+                <w:sz w:val="24"/>
+                <w:szCs w:val="24"/>
+              </w:rPr>
+            </w:pPr>
+            <w:r>
+              <w:rPr>
+                <w:rFonts w:ascii="Times New Roman" w:eastAsia="Times New Roman" w:hAnsi="Times New Roman" w:cs="Times New Roman"/>
+                <w:b/>
+                <w:sz w:val="24"/>
+                <w:szCs w:val="24"/>
+              </w:rPr>
+              <w:t>48</w:t>
+            </w:r>
+          </w:p>
+        </w:tc>
+        <w:tc>
+          <w:tcPr>
+            <w:tcW w:w="963" w:type="dxa"/>
+            <w:noWrap/>
+            <w:hideMark/>
+          </w:tcPr>
+          <w:p>
+            <w:pPr>
+              <w:spacing w:after="160" w:line="259" w:lineRule="auto"/>
+              <w:rPr>
+                <w:rFonts w:ascii="Times New Roman" w:eastAsia="Times New Roman" w:hAnsi="Times New Roman" w:cs="Times New Roman"/>
+                <w:b/>
+                <w:sz w:val="24"/>
+                <w:szCs w:val="24"/>
+              </w:rPr>
+            </w:pPr>
+            <w:r>
+              <w:rPr>
+                <w:rFonts w:ascii="Times New Roman" w:eastAsia="Times New Roman" w:hAnsi="Times New Roman" w:cs="Times New Roman"/>
+                <w:b/>
+                <w:sz w:val="24"/>
+                <w:szCs w:val="24"/>
+              </w:rPr>
+              <w:t>-</w:t>
+            </w:r>
+          </w:p>
+        </w:tc>
+        <w:tc>
+          <w:tcPr>
+            <w:tcW w:w="1728" w:type="dxa"/>
+            <w:noWrap/>
+            <w:hideMark/>
+          </w:tcPr>
+          <w:p>
+            <w:pPr>
+              <w:spacing w:after="160" w:line="259" w:lineRule="auto"/>
+              <w:rPr>
+                <w:rFonts w:ascii="Times New Roman" w:eastAsia="Times New Roman" w:hAnsi="Times New Roman" w:cs="Times New Roman"/>
+                <w:b/>
+                <w:sz w:val="24"/>
+                <w:szCs w:val="24"/>
+              </w:rPr>
+            </w:pPr>
+            <w:r>
+              <w:rPr>
+                <w:rFonts w:ascii="Times New Roman" w:eastAsia="Times New Roman" w:hAnsi="Times New Roman" w:cs="Times New Roman"/>
+                <w:b/>
+                <w:sz w:val="24"/>
+                <w:szCs w:val="24"/>
+              </w:rPr>
+              <w:t>-</w:t>
+            </w:r>
+          </w:p>
+        </w:tc>
+        <w:tc>
+          <w:tcPr>
+            <w:tcW w:w="1000" w:type="dxa"/>
+          </w:tcPr>
+          <w:p>
+            <w:pPr>
+              <w:spacing w:after="160" w:line="259" w:lineRule="auto"/>
+              <w:rPr>
+                <w:rFonts w:ascii="Times New Roman" w:eastAsia="Times New Roman" w:hAnsi="Times New Roman" w:cs="Times New Roman"/>
+                <w:b/>
+                <w:sz w:val="24"/>
+                <w:szCs w:val="24"/>
+              </w:rPr>
+            </w:pPr>
+            <w:r>
+              <w:rPr>
+                <w:rFonts w:ascii="Times New Roman" w:eastAsia="Times New Roman" w:hAnsi="Times New Roman" w:cs="Times New Roman"/>
+                <w:b/>
+                <w:sz w:val="24"/>
+                <w:szCs w:val="24"/>
+              </w:rPr>
+              <w:t>-</w:t>
             </w:r>
           </w:p>
         </w:tc>
@@ -1094,7 +2393,6 @@
           <w:sz w:val="20"/>
           <w:szCs w:val="20"/>
         </w:rPr>
-        <w:lastRenderedPageBreak/>
         <w:t>Report the execution time for</w:t>
       </w:r>
       <w:r>
@@ -1119,15 +2417,51 @@
           <w:sz w:val="20"/>
           <w:szCs w:val="20"/>
         </w:rPr>
-        <w:t xml:space="preserve"> orders i-k-j and j-k-i</w:t>
-      </w:r>
+        <w:t xml:space="preserve"> orders </w:t>
+      </w:r>
+      <w:proofErr w:type="spellStart"/>
       <w:r>
         <w:rPr>
           <w:color w:val="000000"/>
           <w:sz w:val="20"/>
           <w:szCs w:val="20"/>
         </w:rPr>
+        <w:t>i</w:t>
+      </w:r>
+      <w:proofErr w:type="spellEnd"/>
+      <w:r>
+        <w:rPr>
+          <w:color w:val="000000"/>
+          <w:sz w:val="20"/>
+          <w:szCs w:val="20"/>
+        </w:rPr>
+        <w:t>-k-j and j-k-</w:t>
+      </w:r>
+      <w:proofErr w:type="spellStart"/>
+      <w:r>
+        <w:rPr>
+          <w:color w:val="000000"/>
+          <w:sz w:val="20"/>
+          <w:szCs w:val="20"/>
+        </w:rPr>
+        <w:t>i</w:t>
+      </w:r>
+      <w:proofErr w:type="spellEnd"/>
+      <w:r>
+        <w:rPr>
+          <w:color w:val="000000"/>
+          <w:sz w:val="20"/>
+          <w:szCs w:val="20"/>
+        </w:rPr>
         <w:t xml:space="preserve"> </w:t>
+      </w:r>
+      <w:r>
+        <w:rPr>
+          <w:color w:val="000000"/>
+          <w:sz w:val="20"/>
+          <w:szCs w:val="20"/>
+        </w:rPr>
+        <w:t>in GEM5</w:t>
       </w:r>
     </w:p>
     <w:p>
@@ -1437,11 +2771,103 @@
       </w:pPr>
     </w:lvl>
   </w:abstractNum>
+  <w:abstractNum w:abstractNumId="2" w15:restartNumberingAfterBreak="0">
+    <w:nsid w:val="478D3EA6"/>
+    <w:multiLevelType w:val="hybridMultilevel"/>
+    <w:tmpl w:val="CBB0D99C"/>
+    <w:lvl w:ilvl="0" w:tplc="0A76ADBE">
+      <w:start w:val="1"/>
+      <w:numFmt w:val="decimal"/>
+      <w:lvlText w:val="%1)"/>
+      <w:lvlJc w:val="left"/>
+      <w:pPr>
+        <w:ind w:left="1170" w:hanging="360"/>
+      </w:pPr>
+      <w:rPr>
+        <w:rFonts w:ascii="Arial Unicode MS" w:eastAsia="Arial Unicode MS" w:hAnsi="Arial Unicode MS" w:cs="Arial Unicode MS" w:hint="default"/>
+      </w:rPr>
+    </w:lvl>
+    <w:lvl w:ilvl="1" w:tplc="04090019" w:tentative="1">
+      <w:start w:val="1"/>
+      <w:numFmt w:val="lowerLetter"/>
+      <w:lvlText w:val="%2."/>
+      <w:lvlJc w:val="left"/>
+      <w:pPr>
+        <w:ind w:left="1890" w:hanging="360"/>
+      </w:pPr>
+    </w:lvl>
+    <w:lvl w:ilvl="2" w:tplc="0409001B" w:tentative="1">
+      <w:start w:val="1"/>
+      <w:numFmt w:val="lowerRoman"/>
+      <w:lvlText w:val="%3."/>
+      <w:lvlJc w:val="right"/>
+      <w:pPr>
+        <w:ind w:left="2610" w:hanging="180"/>
+      </w:pPr>
+    </w:lvl>
+    <w:lvl w:ilvl="3" w:tplc="0409000F" w:tentative="1">
+      <w:start w:val="1"/>
+      <w:numFmt w:val="decimal"/>
+      <w:lvlText w:val="%4."/>
+      <w:lvlJc w:val="left"/>
+      <w:pPr>
+        <w:ind w:left="3330" w:hanging="360"/>
+      </w:pPr>
+    </w:lvl>
+    <w:lvl w:ilvl="4" w:tplc="04090019" w:tentative="1">
+      <w:start w:val="1"/>
+      <w:numFmt w:val="lowerLetter"/>
+      <w:lvlText w:val="%5."/>
+      <w:lvlJc w:val="left"/>
+      <w:pPr>
+        <w:ind w:left="4050" w:hanging="360"/>
+      </w:pPr>
+    </w:lvl>
+    <w:lvl w:ilvl="5" w:tplc="0409001B" w:tentative="1">
+      <w:start w:val="1"/>
+      <w:numFmt w:val="lowerRoman"/>
+      <w:lvlText w:val="%6."/>
+      <w:lvlJc w:val="right"/>
+      <w:pPr>
+        <w:ind w:left="4770" w:hanging="180"/>
+      </w:pPr>
+    </w:lvl>
+    <w:lvl w:ilvl="6" w:tplc="0409000F" w:tentative="1">
+      <w:start w:val="1"/>
+      <w:numFmt w:val="decimal"/>
+      <w:lvlText w:val="%7."/>
+      <w:lvlJc w:val="left"/>
+      <w:pPr>
+        <w:ind w:left="5490" w:hanging="360"/>
+      </w:pPr>
+    </w:lvl>
+    <w:lvl w:ilvl="7" w:tplc="04090019" w:tentative="1">
+      <w:start w:val="1"/>
+      <w:numFmt w:val="lowerLetter"/>
+      <w:lvlText w:val="%8."/>
+      <w:lvlJc w:val="left"/>
+      <w:pPr>
+        <w:ind w:left="6210" w:hanging="360"/>
+      </w:pPr>
+    </w:lvl>
+    <w:lvl w:ilvl="8" w:tplc="0409001B" w:tentative="1">
+      <w:start w:val="1"/>
+      <w:numFmt w:val="lowerRoman"/>
+      <w:lvlText w:val="%9."/>
+      <w:lvlJc w:val="right"/>
+      <w:pPr>
+        <w:ind w:left="6930" w:hanging="180"/>
+      </w:pPr>
+    </w:lvl>
+  </w:abstractNum>
   <w:num w:numId="1" w16cid:durableId="488061098">
     <w:abstractNumId w:val="0"/>
   </w:num>
   <w:num w:numId="2" w16cid:durableId="977491419">
     <w:abstractNumId w:val="1"/>
+  </w:num>
+  <w:num w:numId="3" w16cid:durableId="1729379154">
+    <w:abstractNumId w:val="2"/>
   </w:num>
 </w:numbering>
 </file>
@@ -1961,7 +3387,6 @@
   <w:style w:type="character" w:default="1" w:styleId="DefaultParagraphFont">
     <w:name w:val="Default Paragraph Font"/>
     <w:uiPriority w:val="1"/>
-    <w:semiHidden/>
     <w:unhideWhenUsed/>
   </w:style>
   <w:style w:type="table" w:default="1" w:styleId="TableNormal">
@@ -2039,6 +3464,25 @@
       <w:ind w:left="720"/>
       <w:contextualSpacing/>
     </w:pPr>
+  </w:style>
+  <w:style w:type="table" w:styleId="TableGrid">
+    <w:name w:val="Table Grid"/>
+    <w:basedOn w:val="TableNormal"/>
+    <w:uiPriority w:val="39"/>
+    <w:rsid w:val="00916F59"/>
+    <w:pPr>
+      <w:spacing w:line="240" w:lineRule="auto"/>
+    </w:pPr>
+    <w:tblPr>
+      <w:tblBorders>
+        <w:top w:val="single" w:sz="4" w:space="0" w:color="auto"/>
+        <w:left w:val="single" w:sz="4" w:space="0" w:color="auto"/>
+        <w:bottom w:val="single" w:sz="4" w:space="0" w:color="auto"/>
+        <w:right w:val="single" w:sz="4" w:space="0" w:color="auto"/>
+        <w:insideH w:val="single" w:sz="4" w:space="0" w:color="auto"/>
+        <w:insideV w:val="single" w:sz="4" w:space="0" w:color="auto"/>
+      </w:tblBorders>
+    </w:tblPr>
   </w:style>
 </w:styles>
 </file>

</xml_diff>